<commit_message>
Added functionality of Lumen detection
</commit_message>
<xml_diff>
--- a/Plantilla_C1_P1.docx
+++ b/Plantilla_C1_P1.docx
@@ -1,6 +1,6 @@
 
 <file path=word/document.xml><?xml version="1.0" encoding="utf-8"?>
-<w:document xmlns:wpc="http://schemas.microsoft.com/office/word/2010/wordprocessingCanvas" xmlns:cx="http://schemas.microsoft.com/office/drawing/2014/chartex" xmlns:cx1="http://schemas.microsoft.com/office/drawing/2015/9/8/chartex" xmlns:cx2="http://schemas.microsoft.com/office/drawing/2015/10/21/chartex" xmlns:cx3="http://schemas.microsoft.com/office/drawing/2016/5/9/chartex" xmlns:cx4="http://schemas.microsoft.com/office/drawing/2016/5/10/chartex" xmlns:cx5="http://schemas.microsoft.com/office/drawing/2016/5/11/chartex" xmlns:cx6="http://schemas.microsoft.com/office/drawing/2016/5/12/chartex" xmlns:cx7="http://schemas.microsoft.com/office/drawing/2016/5/13/chartex" xmlns:cx8="http://schemas.microsoft.com/office/drawing/2016/5/14/chartex" xmlns:mc="http://schemas.openxmlformats.org/markup-compatibility/2006" xmlns:aink="http://schemas.microsoft.com/office/drawing/2016/ink" xmlns:am3d="http://schemas.microsoft.com/office/drawing/2017/model3d" xmlns:o="urn:schemas-microsoft-com:office:office" xmlns:r="http://schemas.openxmlformats.org/officeDocument/2006/relationships" xmlns:m="http://schemas.openxmlformats.org/officeDocument/2006/math" xmlns:v="urn:schemas-microsoft-com:vml" xmlns:wp14="http://schemas.microsoft.com/office/word/2010/wordprocessingDrawing" xmlns:wp="http://schemas.openxmlformats.org/drawingml/2006/wordprocessingDrawing" xmlns:w10="urn:schemas-microsoft-com:office:word" xmlns:w="http://schemas.openxmlformats.org/wordprocessingml/2006/main" xmlns:w14="http://schemas.microsoft.com/office/word/2010/wordml" xmlns:w15="http://schemas.microsoft.com/office/word/2012/wordml" xmlns:w16cex="http://schemas.microsoft.com/office/word/2018/wordml/cex" xmlns:w16cid="http://schemas.microsoft.com/office/word/2016/wordml/cid" xmlns:w16="http://schemas.microsoft.com/office/word/2018/wordml" xmlns:w16sdtdh="http://schemas.microsoft.com/office/word/2020/wordml/sdtdatahash" xmlns:w16se="http://schemas.microsoft.com/office/word/2015/wordml/symex" xmlns:wpg="http://schemas.microsoft.com/office/word/2010/wordprocessingGroup" xmlns:wpi="http://schemas.microsoft.com/office/word/2010/wordprocessingInk" xmlns:wne="http://schemas.microsoft.com/office/word/2006/wordml" xmlns:wps="http://schemas.microsoft.com/office/word/2010/wordprocessingShape" mc:Ignorable="w14 w15 w16se w16cid w16 w16cex w16sdtdh wp14">
+<w:document xmlns:wpc="http://schemas.microsoft.com/office/word/2010/wordprocessingCanvas" xmlns:cx="http://schemas.microsoft.com/office/drawing/2014/chartex" xmlns:cx1="http://schemas.microsoft.com/office/drawing/2015/9/8/chartex" xmlns:cx2="http://schemas.microsoft.com/office/drawing/2015/10/21/chartex" xmlns:cx3="http://schemas.microsoft.com/office/drawing/2016/5/9/chartex" xmlns:cx4="http://schemas.microsoft.com/office/drawing/2016/5/10/chartex" xmlns:cx5="http://schemas.microsoft.com/office/drawing/2016/5/11/chartex" xmlns:cx6="http://schemas.microsoft.com/office/drawing/2016/5/12/chartex" xmlns:cx7="http://schemas.microsoft.com/office/drawing/2016/5/13/chartex" xmlns:cx8="http://schemas.microsoft.com/office/drawing/2016/5/14/chartex" xmlns:mc="http://schemas.openxmlformats.org/markup-compatibility/2006" xmlns:aink="http://schemas.microsoft.com/office/drawing/2016/ink" xmlns:am3d="http://schemas.microsoft.com/office/drawing/2017/model3d" xmlns:o="urn:schemas-microsoft-com:office:office" xmlns:oel="http://schemas.microsoft.com/office/2019/extlst" xmlns:r="http://schemas.openxmlformats.org/officeDocument/2006/relationships" xmlns:m="http://schemas.openxmlformats.org/officeDocument/2006/math" xmlns:v="urn:schemas-microsoft-com:vml" xmlns:wp14="http://schemas.microsoft.com/office/word/2010/wordprocessingDrawing" xmlns:wp="http://schemas.openxmlformats.org/drawingml/2006/wordprocessingDrawing" xmlns:w10="urn:schemas-microsoft-com:office:word" xmlns:w="http://schemas.openxmlformats.org/wordprocessingml/2006/main" xmlns:w14="http://schemas.microsoft.com/office/word/2010/wordml" xmlns:w15="http://schemas.microsoft.com/office/word/2012/wordml" xmlns:w16cex="http://schemas.microsoft.com/office/word/2018/wordml/cex" xmlns:w16cid="http://schemas.microsoft.com/office/word/2016/wordml/cid" xmlns:w16="http://schemas.microsoft.com/office/word/2018/wordml" xmlns:w16sdtdh="http://schemas.microsoft.com/office/word/2020/wordml/sdtdatahash" xmlns:w16se="http://schemas.microsoft.com/office/word/2015/wordml/symex" xmlns:wpg="http://schemas.microsoft.com/office/word/2010/wordprocessingGroup" xmlns:wpi="http://schemas.microsoft.com/office/word/2010/wordprocessingInk" xmlns:wne="http://schemas.microsoft.com/office/word/2006/wordml" xmlns:wps="http://schemas.microsoft.com/office/word/2010/wordprocessingShape" mc:Ignorable="w14 w15 w16se w16cid w16 w16cex w16sdtdh wp14">
   <w:body>
     <w:p>
       <w:pPr>
@@ -348,35 +348,35 @@
         </w:rPr>
         <w:t xml:space="preserve">: </w:t>
       </w:r>
+      <w:r>
+        <w:rPr>
+          <w:b/>
+          <w:bCs/>
+          <w:sz w:val="28"/>
+          <w:szCs w:val="28"/>
+        </w:rPr>
+        <w:t>Manuel Suárez Román</w:t>
+      </w:r>
     </w:p>
     <w:p>
       <w:pPr>
-        <w:ind w:left="4248"/>
-        <w:rPr>
-          <w:b/>
-          <w:bCs/>
-          <w:sz w:val="28"/>
-          <w:szCs w:val="28"/>
+        <w:pStyle w:val="Prrafodelista"/>
+        <w:jc w:val="both"/>
+        <w:rPr>
+          <w:b/>
+          <w:bCs/>
         </w:rPr>
       </w:pPr>
-      <w:r>
-        <w:rPr>
-          <w:b/>
-          <w:bCs/>
-          <w:sz w:val="28"/>
-          <w:szCs w:val="28"/>
-        </w:rPr>
-        <w:t>Estudiante 2</w:t>
-      </w:r>
-      <w:r>
-        <w:rPr>
-          <w:b/>
-          <w:bCs/>
-          <w:sz w:val="28"/>
-          <w:szCs w:val="28"/>
-        </w:rPr>
-        <w:t>:</w:t>
-      </w:r>
+    </w:p>
+    <w:p>
+      <w:pPr>
+        <w:pStyle w:val="Prrafodelista"/>
+        <w:jc w:val="both"/>
+        <w:rPr>
+          <w:b/>
+          <w:bCs/>
+        </w:rPr>
+      </w:pPr>
     </w:p>
     <w:p>
       <w:pPr>
@@ -408,6 +408,210 @@
           <w:bCs/>
         </w:rPr>
       </w:pPr>
+      <w:r>
+        <w:rPr>
+          <w:noProof/>
+        </w:rPr>
+        <w:drawing>
+          <wp:anchor distT="0" distB="0" distL="114300" distR="114300" simplePos="0" relativeHeight="251719680" behindDoc="1" locked="0" layoutInCell="1" allowOverlap="1" wp14:anchorId="66C95A1E" wp14:editId="2B08BABA">
+            <wp:simplePos x="0" y="0"/>
+            <wp:positionH relativeFrom="margin">
+              <wp:posOffset>3701415</wp:posOffset>
+            </wp:positionH>
+            <wp:positionV relativeFrom="paragraph">
+              <wp:posOffset>581025</wp:posOffset>
+            </wp:positionV>
+            <wp:extent cx="1679575" cy="1661795"/>
+            <wp:effectExtent l="0" t="0" r="0" b="0"/>
+            <wp:wrapTight wrapText="bothSides">
+              <wp:wrapPolygon edited="0">
+                <wp:start x="0" y="0"/>
+                <wp:lineTo x="0" y="21295"/>
+                <wp:lineTo x="21314" y="21295"/>
+                <wp:lineTo x="21314" y="0"/>
+                <wp:lineTo x="0" y="0"/>
+              </wp:wrapPolygon>
+            </wp:wrapTight>
+            <wp:docPr id="347706942" name="Imagen 1"/>
+            <wp:cNvGraphicFramePr>
+              <a:graphicFrameLocks xmlns:a="http://schemas.openxmlformats.org/drawingml/2006/main" noChangeAspect="1"/>
+            </wp:cNvGraphicFramePr>
+            <a:graphic xmlns:a="http://schemas.openxmlformats.org/drawingml/2006/main">
+              <a:graphicData uri="http://schemas.openxmlformats.org/drawingml/2006/picture">
+                <pic:pic xmlns:pic="http://schemas.openxmlformats.org/drawingml/2006/picture">
+                  <pic:nvPicPr>
+                    <pic:cNvPr id="347706942" name=""/>
+                    <pic:cNvPicPr/>
+                  </pic:nvPicPr>
+                  <pic:blipFill>
+                    <a:blip r:embed="rId7">
+                      <a:extLst>
+                        <a:ext uri="{28A0092B-C50C-407E-A947-70E740481C1C}">
+                          <a14:useLocalDpi xmlns:a14="http://schemas.microsoft.com/office/drawing/2010/main" val="0"/>
+                        </a:ext>
+                      </a:extLst>
+                    </a:blip>
+                    <a:stretch>
+                      <a:fillRect/>
+                    </a:stretch>
+                  </pic:blipFill>
+                  <pic:spPr>
+                    <a:xfrm>
+                      <a:off x="0" y="0"/>
+                      <a:ext cx="1679575" cy="1661795"/>
+                    </a:xfrm>
+                    <a:prstGeom prst="rect">
+                      <a:avLst/>
+                    </a:prstGeom>
+                  </pic:spPr>
+                </pic:pic>
+              </a:graphicData>
+            </a:graphic>
+            <wp14:sizeRelH relativeFrom="margin">
+              <wp14:pctWidth>0</wp14:pctWidth>
+            </wp14:sizeRelH>
+            <wp14:sizeRelV relativeFrom="margin">
+              <wp14:pctHeight>0</wp14:pctHeight>
+            </wp14:sizeRelV>
+          </wp:anchor>
+        </w:drawing>
+      </w:r>
+      <w:r>
+        <w:rPr>
+          <w:noProof/>
+        </w:rPr>
+        <w:drawing>
+          <wp:anchor distT="0" distB="0" distL="114300" distR="114300" simplePos="0" relativeHeight="251718656" behindDoc="1" locked="0" layoutInCell="1" allowOverlap="1" wp14:anchorId="65D9C88A" wp14:editId="0469AD83">
+            <wp:simplePos x="0" y="0"/>
+            <wp:positionH relativeFrom="column">
+              <wp:posOffset>1853565</wp:posOffset>
+            </wp:positionH>
+            <wp:positionV relativeFrom="paragraph">
+              <wp:posOffset>561975</wp:posOffset>
+            </wp:positionV>
+            <wp:extent cx="1657350" cy="1657350"/>
+            <wp:effectExtent l="0" t="0" r="0" b="0"/>
+            <wp:wrapTight wrapText="bothSides">
+              <wp:wrapPolygon edited="0">
+                <wp:start x="0" y="0"/>
+                <wp:lineTo x="0" y="21352"/>
+                <wp:lineTo x="21352" y="21352"/>
+                <wp:lineTo x="21352" y="0"/>
+                <wp:lineTo x="0" y="0"/>
+              </wp:wrapPolygon>
+            </wp:wrapTight>
+            <wp:docPr id="1103768064" name="Imagen 1"/>
+            <wp:cNvGraphicFramePr>
+              <a:graphicFrameLocks xmlns:a="http://schemas.openxmlformats.org/drawingml/2006/main" noChangeAspect="1"/>
+            </wp:cNvGraphicFramePr>
+            <a:graphic xmlns:a="http://schemas.openxmlformats.org/drawingml/2006/main">
+              <a:graphicData uri="http://schemas.openxmlformats.org/drawingml/2006/picture">
+                <pic:pic xmlns:pic="http://schemas.openxmlformats.org/drawingml/2006/picture">
+                  <pic:nvPicPr>
+                    <pic:cNvPr id="1103768064" name=""/>
+                    <pic:cNvPicPr/>
+                  </pic:nvPicPr>
+                  <pic:blipFill>
+                    <a:blip r:embed="rId8">
+                      <a:extLst>
+                        <a:ext uri="{28A0092B-C50C-407E-A947-70E740481C1C}">
+                          <a14:useLocalDpi xmlns:a14="http://schemas.microsoft.com/office/drawing/2010/main" val="0"/>
+                        </a:ext>
+                      </a:extLst>
+                    </a:blip>
+                    <a:stretch>
+                      <a:fillRect/>
+                    </a:stretch>
+                  </pic:blipFill>
+                  <pic:spPr>
+                    <a:xfrm>
+                      <a:off x="0" y="0"/>
+                      <a:ext cx="1657350" cy="1657350"/>
+                    </a:xfrm>
+                    <a:prstGeom prst="rect">
+                      <a:avLst/>
+                    </a:prstGeom>
+                  </pic:spPr>
+                </pic:pic>
+              </a:graphicData>
+            </a:graphic>
+            <wp14:sizeRelH relativeFrom="margin">
+              <wp14:pctWidth>0</wp14:pctWidth>
+            </wp14:sizeRelH>
+            <wp14:sizeRelV relativeFrom="margin">
+              <wp14:pctHeight>0</wp14:pctHeight>
+            </wp14:sizeRelV>
+          </wp:anchor>
+        </w:drawing>
+      </w:r>
+      <w:r>
+        <w:rPr>
+          <w:noProof/>
+        </w:rPr>
+        <w:drawing>
+          <wp:anchor distT="0" distB="0" distL="114300" distR="114300" simplePos="0" relativeHeight="251717632" behindDoc="1" locked="0" layoutInCell="1" allowOverlap="1" wp14:anchorId="40A8C09D" wp14:editId="42F416C6">
+            <wp:simplePos x="0" y="0"/>
+            <wp:positionH relativeFrom="column">
+              <wp:posOffset>24765</wp:posOffset>
+            </wp:positionH>
+            <wp:positionV relativeFrom="paragraph">
+              <wp:posOffset>561975</wp:posOffset>
+            </wp:positionV>
+            <wp:extent cx="1666875" cy="1680845"/>
+            <wp:effectExtent l="0" t="0" r="9525" b="0"/>
+            <wp:wrapTight wrapText="bothSides">
+              <wp:wrapPolygon edited="0">
+                <wp:start x="0" y="0"/>
+                <wp:lineTo x="0" y="21298"/>
+                <wp:lineTo x="21477" y="21298"/>
+                <wp:lineTo x="21477" y="0"/>
+                <wp:lineTo x="0" y="0"/>
+              </wp:wrapPolygon>
+            </wp:wrapTight>
+            <wp:docPr id="1169850844" name="Imagen 1"/>
+            <wp:cNvGraphicFramePr>
+              <a:graphicFrameLocks xmlns:a="http://schemas.openxmlformats.org/drawingml/2006/main" noChangeAspect="1"/>
+            </wp:cNvGraphicFramePr>
+            <a:graphic xmlns:a="http://schemas.openxmlformats.org/drawingml/2006/main">
+              <a:graphicData uri="http://schemas.openxmlformats.org/drawingml/2006/picture">
+                <pic:pic xmlns:pic="http://schemas.openxmlformats.org/drawingml/2006/picture">
+                  <pic:nvPicPr>
+                    <pic:cNvPr id="1169850844" name=""/>
+                    <pic:cNvPicPr/>
+                  </pic:nvPicPr>
+                  <pic:blipFill>
+                    <a:blip r:embed="rId9">
+                      <a:extLst>
+                        <a:ext uri="{28A0092B-C50C-407E-A947-70E740481C1C}">
+                          <a14:useLocalDpi xmlns:a14="http://schemas.microsoft.com/office/drawing/2010/main" val="0"/>
+                        </a:ext>
+                      </a:extLst>
+                    </a:blip>
+                    <a:stretch>
+                      <a:fillRect/>
+                    </a:stretch>
+                  </pic:blipFill>
+                  <pic:spPr>
+                    <a:xfrm>
+                      <a:off x="0" y="0"/>
+                      <a:ext cx="1666875" cy="1680845"/>
+                    </a:xfrm>
+                    <a:prstGeom prst="rect">
+                      <a:avLst/>
+                    </a:prstGeom>
+                  </pic:spPr>
+                </pic:pic>
+              </a:graphicData>
+            </a:graphic>
+            <wp14:sizeRelH relativeFrom="margin">
+              <wp14:pctWidth>0</wp14:pctWidth>
+            </wp14:sizeRelH>
+            <wp14:sizeRelV relativeFrom="margin">
+              <wp14:pctHeight>0</wp14:pctHeight>
+            </wp14:sizeRelV>
+          </wp:anchor>
+        </w:drawing>
+      </w:r>
       <w:r>
         <w:rPr>
           <w:b/>
@@ -1711,18 +1915,276 @@
         </mc:AlternateContent>
       </w:r>
     </w:p>
-    <w:p/>
-    <w:p/>
+    <w:p>
+      <w:r>
+        <w:rPr>
+          <w:noProof/>
+        </w:rPr>
+        <w:drawing>
+          <wp:anchor distT="0" distB="0" distL="114300" distR="114300" simplePos="0" relativeHeight="251722752" behindDoc="1" locked="0" layoutInCell="1" allowOverlap="1" wp14:anchorId="55C8CD11" wp14:editId="57DD6C81">
+            <wp:simplePos x="0" y="0"/>
+            <wp:positionH relativeFrom="margin">
+              <wp:align>right</wp:align>
+            </wp:positionH>
+            <wp:positionV relativeFrom="paragraph">
+              <wp:posOffset>2667000</wp:posOffset>
+            </wp:positionV>
+            <wp:extent cx="1762125" cy="1747799"/>
+            <wp:effectExtent l="0" t="0" r="0" b="5080"/>
+            <wp:wrapTight wrapText="bothSides">
+              <wp:wrapPolygon edited="0">
+                <wp:start x="0" y="0"/>
+                <wp:lineTo x="0" y="21427"/>
+                <wp:lineTo x="21250" y="21427"/>
+                <wp:lineTo x="21250" y="0"/>
+                <wp:lineTo x="0" y="0"/>
+              </wp:wrapPolygon>
+            </wp:wrapTight>
+            <wp:docPr id="1352738363" name="Imagen 1"/>
+            <wp:cNvGraphicFramePr>
+              <a:graphicFrameLocks xmlns:a="http://schemas.openxmlformats.org/drawingml/2006/main" noChangeAspect="1"/>
+            </wp:cNvGraphicFramePr>
+            <a:graphic xmlns:a="http://schemas.openxmlformats.org/drawingml/2006/main">
+              <a:graphicData uri="http://schemas.openxmlformats.org/drawingml/2006/picture">
+                <pic:pic xmlns:pic="http://schemas.openxmlformats.org/drawingml/2006/picture">
+                  <pic:nvPicPr>
+                    <pic:cNvPr id="1352738363" name=""/>
+                    <pic:cNvPicPr/>
+                  </pic:nvPicPr>
+                  <pic:blipFill>
+                    <a:blip r:embed="rId10">
+                      <a:extLst>
+                        <a:ext uri="{28A0092B-C50C-407E-A947-70E740481C1C}">
+                          <a14:useLocalDpi xmlns:a14="http://schemas.microsoft.com/office/drawing/2010/main" val="0"/>
+                        </a:ext>
+                      </a:extLst>
+                    </a:blip>
+                    <a:stretch>
+                      <a:fillRect/>
+                    </a:stretch>
+                  </pic:blipFill>
+                  <pic:spPr>
+                    <a:xfrm>
+                      <a:off x="0" y="0"/>
+                      <a:ext cx="1762125" cy="1747799"/>
+                    </a:xfrm>
+                    <a:prstGeom prst="rect">
+                      <a:avLst/>
+                    </a:prstGeom>
+                  </pic:spPr>
+                </pic:pic>
+              </a:graphicData>
+            </a:graphic>
+          </wp:anchor>
+        </w:drawing>
+      </w:r>
+      <w:r>
+        <w:rPr>
+          <w:noProof/>
+        </w:rPr>
+        <w:drawing>
+          <wp:anchor distT="0" distB="0" distL="114300" distR="114300" simplePos="0" relativeHeight="251721728" behindDoc="1" locked="0" layoutInCell="1" allowOverlap="1" wp14:anchorId="3C096163" wp14:editId="5D09A93A">
+            <wp:simplePos x="0" y="0"/>
+            <wp:positionH relativeFrom="margin">
+              <wp:posOffset>1853565</wp:posOffset>
+            </wp:positionH>
+            <wp:positionV relativeFrom="paragraph">
+              <wp:posOffset>2600325</wp:posOffset>
+            </wp:positionV>
+            <wp:extent cx="1681480" cy="1695450"/>
+            <wp:effectExtent l="0" t="0" r="0" b="0"/>
+            <wp:wrapTight wrapText="bothSides">
+              <wp:wrapPolygon edited="0">
+                <wp:start x="0" y="0"/>
+                <wp:lineTo x="0" y="21357"/>
+                <wp:lineTo x="21290" y="21357"/>
+                <wp:lineTo x="21290" y="0"/>
+                <wp:lineTo x="0" y="0"/>
+              </wp:wrapPolygon>
+            </wp:wrapTight>
+            <wp:docPr id="718748843" name="Imagen 1"/>
+            <wp:cNvGraphicFramePr>
+              <a:graphicFrameLocks xmlns:a="http://schemas.openxmlformats.org/drawingml/2006/main" noChangeAspect="1"/>
+            </wp:cNvGraphicFramePr>
+            <a:graphic xmlns:a="http://schemas.openxmlformats.org/drawingml/2006/main">
+              <a:graphicData uri="http://schemas.openxmlformats.org/drawingml/2006/picture">
+                <pic:pic xmlns:pic="http://schemas.openxmlformats.org/drawingml/2006/picture">
+                  <pic:nvPicPr>
+                    <pic:cNvPr id="718748843" name=""/>
+                    <pic:cNvPicPr/>
+                  </pic:nvPicPr>
+                  <pic:blipFill>
+                    <a:blip r:embed="rId11">
+                      <a:extLst>
+                        <a:ext uri="{28A0092B-C50C-407E-A947-70E740481C1C}">
+                          <a14:useLocalDpi xmlns:a14="http://schemas.microsoft.com/office/drawing/2010/main" val="0"/>
+                        </a:ext>
+                      </a:extLst>
+                    </a:blip>
+                    <a:stretch>
+                      <a:fillRect/>
+                    </a:stretch>
+                  </pic:blipFill>
+                  <pic:spPr>
+                    <a:xfrm>
+                      <a:off x="0" y="0"/>
+                      <a:ext cx="1681480" cy="1695450"/>
+                    </a:xfrm>
+                    <a:prstGeom prst="rect">
+                      <a:avLst/>
+                    </a:prstGeom>
+                  </pic:spPr>
+                </pic:pic>
+              </a:graphicData>
+            </a:graphic>
+            <wp14:sizeRelH relativeFrom="margin">
+              <wp14:pctWidth>0</wp14:pctWidth>
+            </wp14:sizeRelH>
+            <wp14:sizeRelV relativeFrom="margin">
+              <wp14:pctHeight>0</wp14:pctHeight>
+            </wp14:sizeRelV>
+          </wp:anchor>
+        </w:drawing>
+      </w:r>
+      <w:r>
+        <w:rPr>
+          <w:noProof/>
+        </w:rPr>
+        <w:drawing>
+          <wp:anchor distT="0" distB="0" distL="114300" distR="114300" simplePos="0" relativeHeight="251720704" behindDoc="1" locked="0" layoutInCell="1" allowOverlap="1" wp14:anchorId="6A122CC6" wp14:editId="65BE9A64">
+            <wp:simplePos x="0" y="0"/>
+            <wp:positionH relativeFrom="margin">
+              <wp:align>left</wp:align>
+            </wp:positionH>
+            <wp:positionV relativeFrom="paragraph">
+              <wp:posOffset>2657475</wp:posOffset>
+            </wp:positionV>
+            <wp:extent cx="1672590" cy="1695450"/>
+            <wp:effectExtent l="0" t="0" r="3810" b="0"/>
+            <wp:wrapTight wrapText="bothSides">
+              <wp:wrapPolygon edited="0">
+                <wp:start x="0" y="0"/>
+                <wp:lineTo x="0" y="21357"/>
+                <wp:lineTo x="21403" y="21357"/>
+                <wp:lineTo x="21403" y="0"/>
+                <wp:lineTo x="0" y="0"/>
+              </wp:wrapPolygon>
+            </wp:wrapTight>
+            <wp:docPr id="1678595337" name="Imagen 1"/>
+            <wp:cNvGraphicFramePr>
+              <a:graphicFrameLocks xmlns:a="http://schemas.openxmlformats.org/drawingml/2006/main" noChangeAspect="1"/>
+            </wp:cNvGraphicFramePr>
+            <a:graphic xmlns:a="http://schemas.openxmlformats.org/drawingml/2006/main">
+              <a:graphicData uri="http://schemas.openxmlformats.org/drawingml/2006/picture">
+                <pic:pic xmlns:pic="http://schemas.openxmlformats.org/drawingml/2006/picture">
+                  <pic:nvPicPr>
+                    <pic:cNvPr id="1678595337" name=""/>
+                    <pic:cNvPicPr/>
+                  </pic:nvPicPr>
+                  <pic:blipFill>
+                    <a:blip r:embed="rId12">
+                      <a:extLst>
+                        <a:ext uri="{28A0092B-C50C-407E-A947-70E740481C1C}">
+                          <a14:useLocalDpi xmlns:a14="http://schemas.microsoft.com/office/drawing/2010/main" val="0"/>
+                        </a:ext>
+                      </a:extLst>
+                    </a:blip>
+                    <a:stretch>
+                      <a:fillRect/>
+                    </a:stretch>
+                  </pic:blipFill>
+                  <pic:spPr>
+                    <a:xfrm>
+                      <a:off x="0" y="0"/>
+                      <a:ext cx="1674554" cy="1697148"/>
+                    </a:xfrm>
+                    <a:prstGeom prst="rect">
+                      <a:avLst/>
+                    </a:prstGeom>
+                  </pic:spPr>
+                </pic:pic>
+              </a:graphicData>
+            </a:graphic>
+            <wp14:sizeRelH relativeFrom="margin">
+              <wp14:pctWidth>0</wp14:pctWidth>
+            </wp14:sizeRelH>
+            <wp14:sizeRelV relativeFrom="margin">
+              <wp14:pctHeight>0</wp14:pctHeight>
+            </wp14:sizeRelV>
+          </wp:anchor>
+        </w:drawing>
+      </w:r>
+    </w:p>
     <w:p/>
     <w:p/>
     <w:p>
-      <w:pPr>
-        <w:tabs>
-          <w:tab w:val="left" w:pos="6405"/>
-        </w:tabs>
-      </w:pPr>
-      <w:r>
-        <w:tab/>
+      <w:r>
+        <w:rPr>
+          <w:noProof/>
+        </w:rPr>
+        <w:drawing>
+          <wp:anchor distT="0" distB="0" distL="114300" distR="114300" simplePos="0" relativeHeight="251723776" behindDoc="1" locked="0" layoutInCell="1" allowOverlap="1" wp14:anchorId="0DD7BC47" wp14:editId="2EC17C48">
+            <wp:simplePos x="0" y="0"/>
+            <wp:positionH relativeFrom="column">
+              <wp:posOffset>3091815</wp:posOffset>
+            </wp:positionH>
+            <wp:positionV relativeFrom="paragraph">
+              <wp:posOffset>745490</wp:posOffset>
+            </wp:positionV>
+            <wp:extent cx="2667000" cy="1793875"/>
+            <wp:effectExtent l="0" t="0" r="0" b="0"/>
+            <wp:wrapTight wrapText="bothSides">
+              <wp:wrapPolygon edited="0">
+                <wp:start x="0" y="0"/>
+                <wp:lineTo x="0" y="21332"/>
+                <wp:lineTo x="21446" y="21332"/>
+                <wp:lineTo x="21446" y="0"/>
+                <wp:lineTo x="0" y="0"/>
+              </wp:wrapPolygon>
+            </wp:wrapTight>
+            <wp:docPr id="1664534161" name="Imagen 1"/>
+            <wp:cNvGraphicFramePr>
+              <a:graphicFrameLocks xmlns:a="http://schemas.openxmlformats.org/drawingml/2006/main" noChangeAspect="1"/>
+            </wp:cNvGraphicFramePr>
+            <a:graphic xmlns:a="http://schemas.openxmlformats.org/drawingml/2006/main">
+              <a:graphicData uri="http://schemas.openxmlformats.org/drawingml/2006/picture">
+                <pic:pic xmlns:pic="http://schemas.openxmlformats.org/drawingml/2006/picture">
+                  <pic:nvPicPr>
+                    <pic:cNvPr id="1664534161" name=""/>
+                    <pic:cNvPicPr/>
+                  </pic:nvPicPr>
+                  <pic:blipFill>
+                    <a:blip r:embed="rId13">
+                      <a:extLst>
+                        <a:ext uri="{28A0092B-C50C-407E-A947-70E740481C1C}">
+                          <a14:useLocalDpi xmlns:a14="http://schemas.microsoft.com/office/drawing/2010/main" val="0"/>
+                        </a:ext>
+                      </a:extLst>
+                    </a:blip>
+                    <a:stretch>
+                      <a:fillRect/>
+                    </a:stretch>
+                  </pic:blipFill>
+                  <pic:spPr>
+                    <a:xfrm>
+                      <a:off x="0" y="0"/>
+                      <a:ext cx="2667000" cy="1793875"/>
+                    </a:xfrm>
+                    <a:prstGeom prst="rect">
+                      <a:avLst/>
+                    </a:prstGeom>
+                  </pic:spPr>
+                </pic:pic>
+              </a:graphicData>
+            </a:graphic>
+            <wp14:sizeRelH relativeFrom="margin">
+              <wp14:pctWidth>0</wp14:pctWidth>
+            </wp14:sizeRelH>
+            <wp14:sizeRelV relativeFrom="margin">
+              <wp14:pctHeight>0</wp14:pctHeight>
+            </wp14:sizeRelV>
+          </wp:anchor>
+        </w:drawing>
       </w:r>
     </w:p>
     <w:p>
@@ -1731,6 +2193,9 @@
           <w:tab w:val="left" w:pos="6405"/>
         </w:tabs>
       </w:pPr>
+      <w:r>
+        <w:tab/>
+      </w:r>
     </w:p>
     <w:p>
       <w:pPr>
@@ -3341,6 +3806,210 @@
       </w:pPr>
       <w:r>
         <w:rPr>
+          <w:noProof/>
+        </w:rPr>
+        <w:drawing>
+          <wp:anchor distT="0" distB="0" distL="114300" distR="114300" simplePos="0" relativeHeight="251726848" behindDoc="1" locked="0" layoutInCell="1" allowOverlap="1" wp14:anchorId="1DE694D4" wp14:editId="7F1DD44D">
+            <wp:simplePos x="0" y="0"/>
+            <wp:positionH relativeFrom="margin">
+              <wp:posOffset>3691255</wp:posOffset>
+            </wp:positionH>
+            <wp:positionV relativeFrom="paragraph">
+              <wp:posOffset>561975</wp:posOffset>
+            </wp:positionV>
+            <wp:extent cx="1693545" cy="1680845"/>
+            <wp:effectExtent l="0" t="0" r="1905" b="0"/>
+            <wp:wrapTight wrapText="bothSides">
+              <wp:wrapPolygon edited="0">
+                <wp:start x="0" y="0"/>
+                <wp:lineTo x="0" y="21298"/>
+                <wp:lineTo x="21381" y="21298"/>
+                <wp:lineTo x="21381" y="0"/>
+                <wp:lineTo x="0" y="0"/>
+              </wp:wrapPolygon>
+            </wp:wrapTight>
+            <wp:docPr id="449108867" name="Imagen 1"/>
+            <wp:cNvGraphicFramePr>
+              <a:graphicFrameLocks xmlns:a="http://schemas.openxmlformats.org/drawingml/2006/main" noChangeAspect="1"/>
+            </wp:cNvGraphicFramePr>
+            <a:graphic xmlns:a="http://schemas.openxmlformats.org/drawingml/2006/main">
+              <a:graphicData uri="http://schemas.openxmlformats.org/drawingml/2006/picture">
+                <pic:pic xmlns:pic="http://schemas.openxmlformats.org/drawingml/2006/picture">
+                  <pic:nvPicPr>
+                    <pic:cNvPr id="449108867" name=""/>
+                    <pic:cNvPicPr/>
+                  </pic:nvPicPr>
+                  <pic:blipFill>
+                    <a:blip r:embed="rId14">
+                      <a:extLst>
+                        <a:ext uri="{28A0092B-C50C-407E-A947-70E740481C1C}">
+                          <a14:useLocalDpi xmlns:a14="http://schemas.microsoft.com/office/drawing/2010/main" val="0"/>
+                        </a:ext>
+                      </a:extLst>
+                    </a:blip>
+                    <a:stretch>
+                      <a:fillRect/>
+                    </a:stretch>
+                  </pic:blipFill>
+                  <pic:spPr>
+                    <a:xfrm>
+                      <a:off x="0" y="0"/>
+                      <a:ext cx="1693545" cy="1680845"/>
+                    </a:xfrm>
+                    <a:prstGeom prst="rect">
+                      <a:avLst/>
+                    </a:prstGeom>
+                  </pic:spPr>
+                </pic:pic>
+              </a:graphicData>
+            </a:graphic>
+            <wp14:sizeRelH relativeFrom="margin">
+              <wp14:pctWidth>0</wp14:pctWidth>
+            </wp14:sizeRelH>
+            <wp14:sizeRelV relativeFrom="margin">
+              <wp14:pctHeight>0</wp14:pctHeight>
+            </wp14:sizeRelV>
+          </wp:anchor>
+        </w:drawing>
+      </w:r>
+      <w:r>
+        <w:rPr>
+          <w:noProof/>
+        </w:rPr>
+        <w:drawing>
+          <wp:anchor distT="0" distB="0" distL="114300" distR="114300" simplePos="0" relativeHeight="251725824" behindDoc="1" locked="0" layoutInCell="1" allowOverlap="1" wp14:anchorId="6B6F9BAA" wp14:editId="39F845B1">
+            <wp:simplePos x="0" y="0"/>
+            <wp:positionH relativeFrom="margin">
+              <wp:posOffset>1905635</wp:posOffset>
+            </wp:positionH>
+            <wp:positionV relativeFrom="paragraph">
+              <wp:posOffset>552450</wp:posOffset>
+            </wp:positionV>
+            <wp:extent cx="1638300" cy="1630045"/>
+            <wp:effectExtent l="0" t="0" r="0" b="8255"/>
+            <wp:wrapTight wrapText="bothSides">
+              <wp:wrapPolygon edited="0">
+                <wp:start x="0" y="0"/>
+                <wp:lineTo x="0" y="21457"/>
+                <wp:lineTo x="21349" y="21457"/>
+                <wp:lineTo x="21349" y="0"/>
+                <wp:lineTo x="0" y="0"/>
+              </wp:wrapPolygon>
+            </wp:wrapTight>
+            <wp:docPr id="1487902367" name="Imagen 1"/>
+            <wp:cNvGraphicFramePr>
+              <a:graphicFrameLocks xmlns:a="http://schemas.openxmlformats.org/drawingml/2006/main" noChangeAspect="1"/>
+            </wp:cNvGraphicFramePr>
+            <a:graphic xmlns:a="http://schemas.openxmlformats.org/drawingml/2006/main">
+              <a:graphicData uri="http://schemas.openxmlformats.org/drawingml/2006/picture">
+                <pic:pic xmlns:pic="http://schemas.openxmlformats.org/drawingml/2006/picture">
+                  <pic:nvPicPr>
+                    <pic:cNvPr id="1487902367" name=""/>
+                    <pic:cNvPicPr/>
+                  </pic:nvPicPr>
+                  <pic:blipFill>
+                    <a:blip r:embed="rId15">
+                      <a:extLst>
+                        <a:ext uri="{28A0092B-C50C-407E-A947-70E740481C1C}">
+                          <a14:useLocalDpi xmlns:a14="http://schemas.microsoft.com/office/drawing/2010/main" val="0"/>
+                        </a:ext>
+                      </a:extLst>
+                    </a:blip>
+                    <a:stretch>
+                      <a:fillRect/>
+                    </a:stretch>
+                  </pic:blipFill>
+                  <pic:spPr>
+                    <a:xfrm>
+                      <a:off x="0" y="0"/>
+                      <a:ext cx="1638300" cy="1630045"/>
+                    </a:xfrm>
+                    <a:prstGeom prst="rect">
+                      <a:avLst/>
+                    </a:prstGeom>
+                  </pic:spPr>
+                </pic:pic>
+              </a:graphicData>
+            </a:graphic>
+            <wp14:sizeRelH relativeFrom="margin">
+              <wp14:pctWidth>0</wp14:pctWidth>
+            </wp14:sizeRelH>
+            <wp14:sizeRelV relativeFrom="margin">
+              <wp14:pctHeight>0</wp14:pctHeight>
+            </wp14:sizeRelV>
+          </wp:anchor>
+        </w:drawing>
+      </w:r>
+      <w:r>
+        <w:rPr>
+          <w:noProof/>
+        </w:rPr>
+        <w:drawing>
+          <wp:anchor distT="0" distB="0" distL="114300" distR="114300" simplePos="0" relativeHeight="251724800" behindDoc="1" locked="0" layoutInCell="1" allowOverlap="1" wp14:anchorId="16F46C72" wp14:editId="63D2742D">
+            <wp:simplePos x="0" y="0"/>
+            <wp:positionH relativeFrom="margin">
+              <wp:posOffset>-48895</wp:posOffset>
+            </wp:positionH>
+            <wp:positionV relativeFrom="paragraph">
+              <wp:posOffset>561340</wp:posOffset>
+            </wp:positionV>
+            <wp:extent cx="1755775" cy="1647825"/>
+            <wp:effectExtent l="0" t="0" r="0" b="9525"/>
+            <wp:wrapTight wrapText="bothSides">
+              <wp:wrapPolygon edited="0">
+                <wp:start x="0" y="0"/>
+                <wp:lineTo x="0" y="21475"/>
+                <wp:lineTo x="21327" y="21475"/>
+                <wp:lineTo x="21327" y="0"/>
+                <wp:lineTo x="0" y="0"/>
+              </wp:wrapPolygon>
+            </wp:wrapTight>
+            <wp:docPr id="832084990" name="Imagen 1"/>
+            <wp:cNvGraphicFramePr>
+              <a:graphicFrameLocks xmlns:a="http://schemas.openxmlformats.org/drawingml/2006/main" noChangeAspect="1"/>
+            </wp:cNvGraphicFramePr>
+            <a:graphic xmlns:a="http://schemas.openxmlformats.org/drawingml/2006/main">
+              <a:graphicData uri="http://schemas.openxmlformats.org/drawingml/2006/picture">
+                <pic:pic xmlns:pic="http://schemas.openxmlformats.org/drawingml/2006/picture">
+                  <pic:nvPicPr>
+                    <pic:cNvPr id="832084990" name=""/>
+                    <pic:cNvPicPr/>
+                  </pic:nvPicPr>
+                  <pic:blipFill>
+                    <a:blip r:embed="rId16" cstate="print">
+                      <a:extLst>
+                        <a:ext uri="{28A0092B-C50C-407E-A947-70E740481C1C}">
+                          <a14:useLocalDpi xmlns:a14="http://schemas.microsoft.com/office/drawing/2010/main" val="0"/>
+                        </a:ext>
+                      </a:extLst>
+                    </a:blip>
+                    <a:stretch>
+                      <a:fillRect/>
+                    </a:stretch>
+                  </pic:blipFill>
+                  <pic:spPr>
+                    <a:xfrm>
+                      <a:off x="0" y="0"/>
+                      <a:ext cx="1755775" cy="1647825"/>
+                    </a:xfrm>
+                    <a:prstGeom prst="rect">
+                      <a:avLst/>
+                    </a:prstGeom>
+                  </pic:spPr>
+                </pic:pic>
+              </a:graphicData>
+            </a:graphic>
+            <wp14:sizeRelH relativeFrom="margin">
+              <wp14:pctWidth>0</wp14:pctWidth>
+            </wp14:sizeRelH>
+            <wp14:sizeRelV relativeFrom="margin">
+              <wp14:pctHeight>0</wp14:pctHeight>
+            </wp14:sizeRelV>
+          </wp:anchor>
+        </w:drawing>
+      </w:r>
+      <w:r>
+        <w:rPr>
           <w:b/>
           <w:bCs/>
           <w:noProof/>
@@ -3348,7 +4017,7 @@
         <mc:AlternateContent>
           <mc:Choice Requires="wps">
             <w:drawing>
-              <wp:anchor distT="45720" distB="45720" distL="114300" distR="114300" simplePos="0" relativeHeight="251706368" behindDoc="0" locked="0" layoutInCell="1" allowOverlap="1" wp14:anchorId="6653CCA1" wp14:editId="492C0AB9">
+              <wp:anchor distT="45720" distB="45720" distL="114300" distR="114300" simplePos="0" relativeHeight="251706368" behindDoc="0" locked="0" layoutInCell="1" allowOverlap="1" wp14:anchorId="6653CCA1" wp14:editId="541D6817">
                 <wp:simplePos x="0" y="0"/>
                 <wp:positionH relativeFrom="margin">
                   <wp:posOffset>3682365</wp:posOffset>
@@ -3417,7 +4086,11 @@
           </mc:Choice>
           <mc:Fallback>
             <w:pict>
-              <v:shape w14:anchorId="6653CCA1" id="_x0000_s1033" type="#_x0000_t202" style="position:absolute;left:0;text-align:left;margin-left:289.95pt;margin-top:22.5pt;width:133.1pt;height:25.1pt;z-index:251706368;visibility:visible;mso-wrap-style:square;mso-width-percent:0;mso-height-percent:0;mso-wrap-distance-left:9pt;mso-wrap-distance-top:3.6pt;mso-wrap-distance-right:9pt;mso-wrap-distance-bottom:3.6pt;mso-position-horizontal:absolute;mso-position-horizontal-relative:margin;mso-position-vertical:absolute;mso-position-vertical-relative:text;mso-width-percent:0;mso-height-percent:0;mso-width-relative:margin;mso-height-relative:margin;v-text-anchor:middle" o:gfxdata="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" filled="f" stroked="f">
+              <v:shapetype w14:anchorId="6653CCA1" id="_x0000_t202" coordsize="21600,21600" o:spt="202" path="m,l,21600r21600,l21600,xe">
+                <v:stroke joinstyle="miter"/>
+                <v:path gradientshapeok="t" o:connecttype="rect"/>
+              </v:shapetype>
+              <v:shape id="_x0000_s1033" type="#_x0000_t202" style="position:absolute;left:0;text-align:left;margin-left:289.95pt;margin-top:22.5pt;width:133.1pt;height:25.1pt;z-index:251706368;visibility:visible;mso-wrap-style:square;mso-width-percent:0;mso-height-percent:0;mso-wrap-distance-left:9pt;mso-wrap-distance-top:3.6pt;mso-wrap-distance-right:9pt;mso-wrap-distance-bottom:3.6pt;mso-position-horizontal:absolute;mso-position-horizontal-relative:margin;mso-position-vertical:absolute;mso-position-vertical-relative:text;mso-width-percent:0;mso-height-percent:0;mso-width-relative:margin;mso-height-relative:margin;v-text-anchor:middle" o:gfxdata="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" filled="f" stroked="f">
                 <v:textbox>
                   <w:txbxContent>
                     <w:p>
@@ -4648,8 +5321,206 @@
         </mc:AlternateContent>
       </w:r>
     </w:p>
-    <w:p/>
-    <w:p/>
+    <w:p>
+      <w:r>
+        <w:rPr>
+          <w:noProof/>
+        </w:rPr>
+        <w:drawing>
+          <wp:anchor distT="0" distB="0" distL="114300" distR="114300" simplePos="0" relativeHeight="251729920" behindDoc="1" locked="0" layoutInCell="1" allowOverlap="1" wp14:anchorId="3D994103" wp14:editId="3B07E43A">
+            <wp:simplePos x="0" y="0"/>
+            <wp:positionH relativeFrom="column">
+              <wp:posOffset>3720465</wp:posOffset>
+            </wp:positionH>
+            <wp:positionV relativeFrom="paragraph">
+              <wp:posOffset>2750185</wp:posOffset>
+            </wp:positionV>
+            <wp:extent cx="1600200" cy="1626361"/>
+            <wp:effectExtent l="0" t="0" r="0" b="0"/>
+            <wp:wrapTight wrapText="bothSides">
+              <wp:wrapPolygon edited="0">
+                <wp:start x="0" y="0"/>
+                <wp:lineTo x="0" y="21254"/>
+                <wp:lineTo x="21343" y="21254"/>
+                <wp:lineTo x="21343" y="0"/>
+                <wp:lineTo x="0" y="0"/>
+              </wp:wrapPolygon>
+            </wp:wrapTight>
+            <wp:docPr id="150160820" name="Imagen 1"/>
+            <wp:cNvGraphicFramePr>
+              <a:graphicFrameLocks xmlns:a="http://schemas.openxmlformats.org/drawingml/2006/main" noChangeAspect="1"/>
+            </wp:cNvGraphicFramePr>
+            <a:graphic xmlns:a="http://schemas.openxmlformats.org/drawingml/2006/main">
+              <a:graphicData uri="http://schemas.openxmlformats.org/drawingml/2006/picture">
+                <pic:pic xmlns:pic="http://schemas.openxmlformats.org/drawingml/2006/picture">
+                  <pic:nvPicPr>
+                    <pic:cNvPr id="150160820" name=""/>
+                    <pic:cNvPicPr/>
+                  </pic:nvPicPr>
+                  <pic:blipFill>
+                    <a:blip r:embed="rId17">
+                      <a:extLst>
+                        <a:ext uri="{28A0092B-C50C-407E-A947-70E740481C1C}">
+                          <a14:useLocalDpi xmlns:a14="http://schemas.microsoft.com/office/drawing/2010/main" val="0"/>
+                        </a:ext>
+                      </a:extLst>
+                    </a:blip>
+                    <a:stretch>
+                      <a:fillRect/>
+                    </a:stretch>
+                  </pic:blipFill>
+                  <pic:spPr>
+                    <a:xfrm>
+                      <a:off x="0" y="0"/>
+                      <a:ext cx="1600200" cy="1626361"/>
+                    </a:xfrm>
+                    <a:prstGeom prst="rect">
+                      <a:avLst/>
+                    </a:prstGeom>
+                  </pic:spPr>
+                </pic:pic>
+              </a:graphicData>
+            </a:graphic>
+          </wp:anchor>
+        </w:drawing>
+      </w:r>
+      <w:r>
+        <w:rPr>
+          <w:noProof/>
+        </w:rPr>
+        <w:drawing>
+          <wp:anchor distT="0" distB="0" distL="114300" distR="114300" simplePos="0" relativeHeight="251728896" behindDoc="1" locked="0" layoutInCell="1" allowOverlap="1" wp14:anchorId="678ED5B3" wp14:editId="7F39B49A">
+            <wp:simplePos x="0" y="0"/>
+            <wp:positionH relativeFrom="margin">
+              <wp:align>center</wp:align>
+            </wp:positionH>
+            <wp:positionV relativeFrom="paragraph">
+              <wp:posOffset>2809875</wp:posOffset>
+            </wp:positionV>
+            <wp:extent cx="1404620" cy="1352550"/>
+            <wp:effectExtent l="0" t="0" r="5080" b="0"/>
+            <wp:wrapTight wrapText="bothSides">
+              <wp:wrapPolygon edited="0">
+                <wp:start x="0" y="0"/>
+                <wp:lineTo x="0" y="21296"/>
+                <wp:lineTo x="21385" y="21296"/>
+                <wp:lineTo x="21385" y="0"/>
+                <wp:lineTo x="0" y="0"/>
+              </wp:wrapPolygon>
+            </wp:wrapTight>
+            <wp:docPr id="2093905749" name="Imagen 1"/>
+            <wp:cNvGraphicFramePr>
+              <a:graphicFrameLocks xmlns:a="http://schemas.openxmlformats.org/drawingml/2006/main" noChangeAspect="1"/>
+            </wp:cNvGraphicFramePr>
+            <a:graphic xmlns:a="http://schemas.openxmlformats.org/drawingml/2006/main">
+              <a:graphicData uri="http://schemas.openxmlformats.org/drawingml/2006/picture">
+                <pic:pic xmlns:pic="http://schemas.openxmlformats.org/drawingml/2006/picture">
+                  <pic:nvPicPr>
+                    <pic:cNvPr id="2093905749" name=""/>
+                    <pic:cNvPicPr/>
+                  </pic:nvPicPr>
+                  <pic:blipFill>
+                    <a:blip r:embed="rId18" cstate="print">
+                      <a:extLst>
+                        <a:ext uri="{28A0092B-C50C-407E-A947-70E740481C1C}">
+                          <a14:useLocalDpi xmlns:a14="http://schemas.microsoft.com/office/drawing/2010/main" val="0"/>
+                        </a:ext>
+                      </a:extLst>
+                    </a:blip>
+                    <a:stretch>
+                      <a:fillRect/>
+                    </a:stretch>
+                  </pic:blipFill>
+                  <pic:spPr>
+                    <a:xfrm>
+                      <a:off x="0" y="0"/>
+                      <a:ext cx="1404620" cy="1352550"/>
+                    </a:xfrm>
+                    <a:prstGeom prst="rect">
+                      <a:avLst/>
+                    </a:prstGeom>
+                  </pic:spPr>
+                </pic:pic>
+              </a:graphicData>
+            </a:graphic>
+            <wp14:sizeRelH relativeFrom="margin">
+              <wp14:pctWidth>0</wp14:pctWidth>
+            </wp14:sizeRelH>
+            <wp14:sizeRelV relativeFrom="margin">
+              <wp14:pctHeight>0</wp14:pctHeight>
+            </wp14:sizeRelV>
+          </wp:anchor>
+        </w:drawing>
+      </w:r>
+      <w:r>
+        <w:rPr>
+          <w:noProof/>
+        </w:rPr>
+        <w:drawing>
+          <wp:anchor distT="0" distB="0" distL="114300" distR="114300" simplePos="0" relativeHeight="251727872" behindDoc="1" locked="0" layoutInCell="1" allowOverlap="1" wp14:anchorId="5A4050BF" wp14:editId="1B3945DB">
+            <wp:simplePos x="0" y="0"/>
+            <wp:positionH relativeFrom="margin">
+              <wp:posOffset>139065</wp:posOffset>
+            </wp:positionH>
+            <wp:positionV relativeFrom="paragraph">
+              <wp:posOffset>2733040</wp:posOffset>
+            </wp:positionV>
+            <wp:extent cx="1515110" cy="1495425"/>
+            <wp:effectExtent l="0" t="0" r="8890" b="9525"/>
+            <wp:wrapTight wrapText="bothSides">
+              <wp:wrapPolygon edited="0">
+                <wp:start x="0" y="0"/>
+                <wp:lineTo x="0" y="21462"/>
+                <wp:lineTo x="21455" y="21462"/>
+                <wp:lineTo x="21455" y="0"/>
+                <wp:lineTo x="0" y="0"/>
+              </wp:wrapPolygon>
+            </wp:wrapTight>
+            <wp:docPr id="96050261" name="Imagen 1"/>
+            <wp:cNvGraphicFramePr>
+              <a:graphicFrameLocks xmlns:a="http://schemas.openxmlformats.org/drawingml/2006/main" noChangeAspect="1"/>
+            </wp:cNvGraphicFramePr>
+            <a:graphic xmlns:a="http://schemas.openxmlformats.org/drawingml/2006/main">
+              <a:graphicData uri="http://schemas.openxmlformats.org/drawingml/2006/picture">
+                <pic:pic xmlns:pic="http://schemas.openxmlformats.org/drawingml/2006/picture">
+                  <pic:nvPicPr>
+                    <pic:cNvPr id="96050261" name=""/>
+                    <pic:cNvPicPr/>
+                  </pic:nvPicPr>
+                  <pic:blipFill>
+                    <a:blip r:embed="rId19" cstate="print">
+                      <a:extLst>
+                        <a:ext uri="{28A0092B-C50C-407E-A947-70E740481C1C}">
+                          <a14:useLocalDpi xmlns:a14="http://schemas.microsoft.com/office/drawing/2010/main" val="0"/>
+                        </a:ext>
+                      </a:extLst>
+                    </a:blip>
+                    <a:stretch>
+                      <a:fillRect/>
+                    </a:stretch>
+                  </pic:blipFill>
+                  <pic:spPr>
+                    <a:xfrm>
+                      <a:off x="0" y="0"/>
+                      <a:ext cx="1515110" cy="1495425"/>
+                    </a:xfrm>
+                    <a:prstGeom prst="rect">
+                      <a:avLst/>
+                    </a:prstGeom>
+                  </pic:spPr>
+                </pic:pic>
+              </a:graphicData>
+            </a:graphic>
+            <wp14:sizeRelH relativeFrom="margin">
+              <wp14:pctWidth>0</wp14:pctWidth>
+            </wp14:sizeRelH>
+            <wp14:sizeRelV relativeFrom="margin">
+              <wp14:pctHeight>0</wp14:pctHeight>
+            </wp14:sizeRelV>
+          </wp:anchor>
+        </w:drawing>
+      </w:r>
+    </w:p>
     <w:p/>
     <w:p/>
     <w:p>
@@ -4659,15 +5530,76 @@
         </w:tabs>
       </w:pPr>
       <w:r>
+        <w:rPr>
+          <w:noProof/>
+        </w:rPr>
+        <w:drawing>
+          <wp:anchor distT="0" distB="0" distL="114300" distR="114300" simplePos="0" relativeHeight="251730944" behindDoc="1" locked="0" layoutInCell="1" allowOverlap="1" wp14:anchorId="1E226F3F" wp14:editId="31FB1E0A">
+            <wp:simplePos x="0" y="0"/>
+            <wp:positionH relativeFrom="margin">
+              <wp:posOffset>3514725</wp:posOffset>
+            </wp:positionH>
+            <wp:positionV relativeFrom="paragraph">
+              <wp:posOffset>612140</wp:posOffset>
+            </wp:positionV>
+            <wp:extent cx="1722120" cy="1933575"/>
+            <wp:effectExtent l="0" t="0" r="0" b="9525"/>
+            <wp:wrapTight wrapText="bothSides">
+              <wp:wrapPolygon edited="0">
+                <wp:start x="0" y="0"/>
+                <wp:lineTo x="0" y="21494"/>
+                <wp:lineTo x="21265" y="21494"/>
+                <wp:lineTo x="21265" y="0"/>
+                <wp:lineTo x="0" y="0"/>
+              </wp:wrapPolygon>
+            </wp:wrapTight>
+            <wp:docPr id="1872687964" name="Imagen 1"/>
+            <wp:cNvGraphicFramePr>
+              <a:graphicFrameLocks xmlns:a="http://schemas.openxmlformats.org/drawingml/2006/main" noChangeAspect="1"/>
+            </wp:cNvGraphicFramePr>
+            <a:graphic xmlns:a="http://schemas.openxmlformats.org/drawingml/2006/main">
+              <a:graphicData uri="http://schemas.openxmlformats.org/drawingml/2006/picture">
+                <pic:pic xmlns:pic="http://schemas.openxmlformats.org/drawingml/2006/picture">
+                  <pic:nvPicPr>
+                    <pic:cNvPr id="1872687964" name=""/>
+                    <pic:cNvPicPr/>
+                  </pic:nvPicPr>
+                  <pic:blipFill>
+                    <a:blip r:embed="rId20">
+                      <a:extLst>
+                        <a:ext uri="{28A0092B-C50C-407E-A947-70E740481C1C}">
+                          <a14:useLocalDpi xmlns:a14="http://schemas.microsoft.com/office/drawing/2010/main" val="0"/>
+                        </a:ext>
+                      </a:extLst>
+                    </a:blip>
+                    <a:stretch>
+                      <a:fillRect/>
+                    </a:stretch>
+                  </pic:blipFill>
+                  <pic:spPr>
+                    <a:xfrm>
+                      <a:off x="0" y="0"/>
+                      <a:ext cx="1722120" cy="1933575"/>
+                    </a:xfrm>
+                    <a:prstGeom prst="rect">
+                      <a:avLst/>
+                    </a:prstGeom>
+                  </pic:spPr>
+                </pic:pic>
+              </a:graphicData>
+            </a:graphic>
+            <wp14:sizeRelH relativeFrom="margin">
+              <wp14:pctWidth>0</wp14:pctWidth>
+            </wp14:sizeRelH>
+            <wp14:sizeRelV relativeFrom="margin">
+              <wp14:pctHeight>0</wp14:pctHeight>
+            </wp14:sizeRelV>
+          </wp:anchor>
+        </w:drawing>
+      </w:r>
+      <w:r>
         <w:tab/>
       </w:r>
-    </w:p>
-    <w:p>
-      <w:pPr>
-        <w:tabs>
-          <w:tab w:val="left" w:pos="6405"/>
-        </w:tabs>
-      </w:pPr>
     </w:p>
     <w:p/>
     <w:p/>
@@ -4747,9 +5679,20 @@
         </w:tabs>
         <w:jc w:val="both"/>
       </w:pPr>
+      <w:r>
+        <w:t xml:space="preserve">Basándonos en la descripción aportada en el enunciado de la práctica, en el caso de la segunda imagen, el </w:t>
+      </w:r>
+      <w:proofErr w:type="spellStart"/>
+      <w:r>
+        <w:t>lúmen</w:t>
+      </w:r>
+      <w:proofErr w:type="spellEnd"/>
+      <w:r>
+        <w:t xml:space="preserve"> identificado es más pequeño y tiene una forma mucho, más redondeada, lo que encaja con un perfil cancerígeno de Grado 3, mientras que la primera imagen presenta lúmenes más grandes y con aspecto estrellados, por lo que podemos concluir que la primera imagen se corresponde con tejido sano, mientras que la segunda no.</w:t>
+      </w:r>
     </w:p>
     <w:sectPr>
-      <w:headerReference w:type="default" r:id="rId7"/>
+      <w:headerReference w:type="default" r:id="rId21"/>
       <w:pgSz w:w="11906" w:h="16838"/>
       <w:pgMar w:top="1417" w:right="1701" w:bottom="1417" w:left="1701" w:header="708" w:footer="708" w:gutter="0"/>
       <w:cols w:space="708"/>
@@ -4761,7 +5704,7 @@
 </file>
 
 <file path=word/endnotes.xml><?xml version="1.0" encoding="utf-8"?>
-<w:endnotes xmlns:wpc="http://schemas.microsoft.com/office/word/2010/wordprocessingCanvas" xmlns:cx="http://schemas.microsoft.com/office/drawing/2014/chartex" xmlns:cx1="http://schemas.microsoft.com/office/drawing/2015/9/8/chartex" xmlns:cx2="http://schemas.microsoft.com/office/drawing/2015/10/21/chartex" xmlns:cx3="http://schemas.microsoft.com/office/drawing/2016/5/9/chartex" xmlns:cx4="http://schemas.microsoft.com/office/drawing/2016/5/10/chartex" xmlns:cx5="http://schemas.microsoft.com/office/drawing/2016/5/11/chartex" xmlns:cx6="http://schemas.microsoft.com/office/drawing/2016/5/12/chartex" xmlns:cx7="http://schemas.microsoft.com/office/drawing/2016/5/13/chartex" xmlns:cx8="http://schemas.microsoft.com/office/drawing/2016/5/14/chartex" xmlns:mc="http://schemas.openxmlformats.org/markup-compatibility/2006" xmlns:aink="http://schemas.microsoft.com/office/drawing/2016/ink" xmlns:am3d="http://schemas.microsoft.com/office/drawing/2017/model3d" xmlns:o="urn:schemas-microsoft-com:office:office" xmlns:r="http://schemas.openxmlformats.org/officeDocument/2006/relationships" xmlns:m="http://schemas.openxmlformats.org/officeDocument/2006/math" xmlns:v="urn:schemas-microsoft-com:vml" xmlns:wp14="http://schemas.microsoft.com/office/word/2010/wordprocessingDrawing" xmlns:wp="http://schemas.openxmlformats.org/drawingml/2006/wordprocessingDrawing" xmlns:w10="urn:schemas-microsoft-com:office:word" xmlns:w="http://schemas.openxmlformats.org/wordprocessingml/2006/main" xmlns:w14="http://schemas.microsoft.com/office/word/2010/wordml" xmlns:w15="http://schemas.microsoft.com/office/word/2012/wordml" xmlns:w16cex="http://schemas.microsoft.com/office/word/2018/wordml/cex" xmlns:w16cid="http://schemas.microsoft.com/office/word/2016/wordml/cid" xmlns:w16="http://schemas.microsoft.com/office/word/2018/wordml" xmlns:w16sdtdh="http://schemas.microsoft.com/office/word/2020/wordml/sdtdatahash" xmlns:w16se="http://schemas.microsoft.com/office/word/2015/wordml/symex" xmlns:wpg="http://schemas.microsoft.com/office/word/2010/wordprocessingGroup" xmlns:wpi="http://schemas.microsoft.com/office/word/2010/wordprocessingInk" xmlns:wne="http://schemas.microsoft.com/office/word/2006/wordml" xmlns:wps="http://schemas.microsoft.com/office/word/2010/wordprocessingShape" mc:Ignorable="w14 w15 w16se w16cid w16 w16cex w16sdtdh wp14">
+<w:endnotes xmlns:wpc="http://schemas.microsoft.com/office/word/2010/wordprocessingCanvas" xmlns:cx="http://schemas.microsoft.com/office/drawing/2014/chartex" xmlns:cx1="http://schemas.microsoft.com/office/drawing/2015/9/8/chartex" xmlns:cx2="http://schemas.microsoft.com/office/drawing/2015/10/21/chartex" xmlns:cx3="http://schemas.microsoft.com/office/drawing/2016/5/9/chartex" xmlns:cx4="http://schemas.microsoft.com/office/drawing/2016/5/10/chartex" xmlns:cx5="http://schemas.microsoft.com/office/drawing/2016/5/11/chartex" xmlns:cx6="http://schemas.microsoft.com/office/drawing/2016/5/12/chartex" xmlns:cx7="http://schemas.microsoft.com/office/drawing/2016/5/13/chartex" xmlns:cx8="http://schemas.microsoft.com/office/drawing/2016/5/14/chartex" xmlns:mc="http://schemas.openxmlformats.org/markup-compatibility/2006" xmlns:aink="http://schemas.microsoft.com/office/drawing/2016/ink" xmlns:am3d="http://schemas.microsoft.com/office/drawing/2017/model3d" xmlns:o="urn:schemas-microsoft-com:office:office" xmlns:oel="http://schemas.microsoft.com/office/2019/extlst" xmlns:r="http://schemas.openxmlformats.org/officeDocument/2006/relationships" xmlns:m="http://schemas.openxmlformats.org/officeDocument/2006/math" xmlns:v="urn:schemas-microsoft-com:vml" xmlns:wp14="http://schemas.microsoft.com/office/word/2010/wordprocessingDrawing" xmlns:wp="http://schemas.openxmlformats.org/drawingml/2006/wordprocessingDrawing" xmlns:w10="urn:schemas-microsoft-com:office:word" xmlns:w="http://schemas.openxmlformats.org/wordprocessingml/2006/main" xmlns:w14="http://schemas.microsoft.com/office/word/2010/wordml" xmlns:w15="http://schemas.microsoft.com/office/word/2012/wordml" xmlns:w16cex="http://schemas.microsoft.com/office/word/2018/wordml/cex" xmlns:w16cid="http://schemas.microsoft.com/office/word/2016/wordml/cid" xmlns:w16="http://schemas.microsoft.com/office/word/2018/wordml" xmlns:w16sdtdh="http://schemas.microsoft.com/office/word/2020/wordml/sdtdatahash" xmlns:w16se="http://schemas.microsoft.com/office/word/2015/wordml/symex" xmlns:wpg="http://schemas.microsoft.com/office/word/2010/wordprocessingGroup" xmlns:wpi="http://schemas.microsoft.com/office/word/2010/wordprocessingInk" xmlns:wne="http://schemas.microsoft.com/office/word/2006/wordml" xmlns:wps="http://schemas.microsoft.com/office/word/2010/wordprocessingShape" mc:Ignorable="w14 w15 w16se w16cid w16 w16cex w16sdtdh wp14">
   <w:endnote w:type="separator" w:id="-1">
     <w:p>
       <w:pPr>
@@ -4786,7 +5729,7 @@
 </file>
 
 <file path=word/footnotes.xml><?xml version="1.0" encoding="utf-8"?>
-<w:footnotes xmlns:wpc="http://schemas.microsoft.com/office/word/2010/wordprocessingCanvas" xmlns:cx="http://schemas.microsoft.com/office/drawing/2014/chartex" xmlns:cx1="http://schemas.microsoft.com/office/drawing/2015/9/8/chartex" xmlns:cx2="http://schemas.microsoft.com/office/drawing/2015/10/21/chartex" xmlns:cx3="http://schemas.microsoft.com/office/drawing/2016/5/9/chartex" xmlns:cx4="http://schemas.microsoft.com/office/drawing/2016/5/10/chartex" xmlns:cx5="http://schemas.microsoft.com/office/drawing/2016/5/11/chartex" xmlns:cx6="http://schemas.microsoft.com/office/drawing/2016/5/12/chartex" xmlns:cx7="http://schemas.microsoft.com/office/drawing/2016/5/13/chartex" xmlns:cx8="http://schemas.microsoft.com/office/drawing/2016/5/14/chartex" xmlns:mc="http://schemas.openxmlformats.org/markup-compatibility/2006" xmlns:aink="http://schemas.microsoft.com/office/drawing/2016/ink" xmlns:am3d="http://schemas.microsoft.com/office/drawing/2017/model3d" xmlns:o="urn:schemas-microsoft-com:office:office" xmlns:r="http://schemas.openxmlformats.org/officeDocument/2006/relationships" xmlns:m="http://schemas.openxmlformats.org/officeDocument/2006/math" xmlns:v="urn:schemas-microsoft-com:vml" xmlns:wp14="http://schemas.microsoft.com/office/word/2010/wordprocessingDrawing" xmlns:wp="http://schemas.openxmlformats.org/drawingml/2006/wordprocessingDrawing" xmlns:w10="urn:schemas-microsoft-com:office:word" xmlns:w="http://schemas.openxmlformats.org/wordprocessingml/2006/main" xmlns:w14="http://schemas.microsoft.com/office/word/2010/wordml" xmlns:w15="http://schemas.microsoft.com/office/word/2012/wordml" xmlns:w16cex="http://schemas.microsoft.com/office/word/2018/wordml/cex" xmlns:w16cid="http://schemas.microsoft.com/office/word/2016/wordml/cid" xmlns:w16="http://schemas.microsoft.com/office/word/2018/wordml" xmlns:w16sdtdh="http://schemas.microsoft.com/office/word/2020/wordml/sdtdatahash" xmlns:w16se="http://schemas.microsoft.com/office/word/2015/wordml/symex" xmlns:wpg="http://schemas.microsoft.com/office/word/2010/wordprocessingGroup" xmlns:wpi="http://schemas.microsoft.com/office/word/2010/wordprocessingInk" xmlns:wne="http://schemas.microsoft.com/office/word/2006/wordml" xmlns:wps="http://schemas.microsoft.com/office/word/2010/wordprocessingShape" mc:Ignorable="w14 w15 w16se w16cid w16 w16cex w16sdtdh wp14">
+<w:footnotes xmlns:wpc="http://schemas.microsoft.com/office/word/2010/wordprocessingCanvas" xmlns:cx="http://schemas.microsoft.com/office/drawing/2014/chartex" xmlns:cx1="http://schemas.microsoft.com/office/drawing/2015/9/8/chartex" xmlns:cx2="http://schemas.microsoft.com/office/drawing/2015/10/21/chartex" xmlns:cx3="http://schemas.microsoft.com/office/drawing/2016/5/9/chartex" xmlns:cx4="http://schemas.microsoft.com/office/drawing/2016/5/10/chartex" xmlns:cx5="http://schemas.microsoft.com/office/drawing/2016/5/11/chartex" xmlns:cx6="http://schemas.microsoft.com/office/drawing/2016/5/12/chartex" xmlns:cx7="http://schemas.microsoft.com/office/drawing/2016/5/13/chartex" xmlns:cx8="http://schemas.microsoft.com/office/drawing/2016/5/14/chartex" xmlns:mc="http://schemas.openxmlformats.org/markup-compatibility/2006" xmlns:aink="http://schemas.microsoft.com/office/drawing/2016/ink" xmlns:am3d="http://schemas.microsoft.com/office/drawing/2017/model3d" xmlns:o="urn:schemas-microsoft-com:office:office" xmlns:oel="http://schemas.microsoft.com/office/2019/extlst" xmlns:r="http://schemas.openxmlformats.org/officeDocument/2006/relationships" xmlns:m="http://schemas.openxmlformats.org/officeDocument/2006/math" xmlns:v="urn:schemas-microsoft-com:vml" xmlns:wp14="http://schemas.microsoft.com/office/word/2010/wordprocessingDrawing" xmlns:wp="http://schemas.openxmlformats.org/drawingml/2006/wordprocessingDrawing" xmlns:w10="urn:schemas-microsoft-com:office:word" xmlns:w="http://schemas.openxmlformats.org/wordprocessingml/2006/main" xmlns:w14="http://schemas.microsoft.com/office/word/2010/wordml" xmlns:w15="http://schemas.microsoft.com/office/word/2012/wordml" xmlns:w16cex="http://schemas.microsoft.com/office/word/2018/wordml/cex" xmlns:w16cid="http://schemas.microsoft.com/office/word/2016/wordml/cid" xmlns:w16="http://schemas.microsoft.com/office/word/2018/wordml" xmlns:w16sdtdh="http://schemas.microsoft.com/office/word/2020/wordml/sdtdatahash" xmlns:w16se="http://schemas.microsoft.com/office/word/2015/wordml/symex" xmlns:wpg="http://schemas.microsoft.com/office/word/2010/wordprocessingGroup" xmlns:wpi="http://schemas.microsoft.com/office/word/2010/wordprocessingInk" xmlns:wne="http://schemas.microsoft.com/office/word/2006/wordml" xmlns:wps="http://schemas.microsoft.com/office/word/2010/wordprocessingShape" mc:Ignorable="w14 w15 w16se w16cid w16 w16cex w16sdtdh wp14">
   <w:footnote w:type="separator" w:id="-1">
     <w:p>
       <w:pPr>
@@ -4811,7 +5754,7 @@
 </file>
 
 <file path=word/header1.xml><?xml version="1.0" encoding="utf-8"?>
-<w:hdr xmlns:wpc="http://schemas.microsoft.com/office/word/2010/wordprocessingCanvas" xmlns:cx="http://schemas.microsoft.com/office/drawing/2014/chartex" xmlns:cx1="http://schemas.microsoft.com/office/drawing/2015/9/8/chartex" xmlns:cx2="http://schemas.microsoft.com/office/drawing/2015/10/21/chartex" xmlns:cx3="http://schemas.microsoft.com/office/drawing/2016/5/9/chartex" xmlns:cx4="http://schemas.microsoft.com/office/drawing/2016/5/10/chartex" xmlns:cx5="http://schemas.microsoft.com/office/drawing/2016/5/11/chartex" xmlns:cx6="http://schemas.microsoft.com/office/drawing/2016/5/12/chartex" xmlns:cx7="http://schemas.microsoft.com/office/drawing/2016/5/13/chartex" xmlns:cx8="http://schemas.microsoft.com/office/drawing/2016/5/14/chartex" xmlns:mc="http://schemas.openxmlformats.org/markup-compatibility/2006" xmlns:aink="http://schemas.microsoft.com/office/drawing/2016/ink" xmlns:am3d="http://schemas.microsoft.com/office/drawing/2017/model3d" xmlns:o="urn:schemas-microsoft-com:office:office" xmlns:r="http://schemas.openxmlformats.org/officeDocument/2006/relationships" xmlns:m="http://schemas.openxmlformats.org/officeDocument/2006/math" xmlns:v="urn:schemas-microsoft-com:vml" xmlns:wp14="http://schemas.microsoft.com/office/word/2010/wordprocessingDrawing" xmlns:wp="http://schemas.openxmlformats.org/drawingml/2006/wordprocessingDrawing" xmlns:w10="urn:schemas-microsoft-com:office:word" xmlns:w="http://schemas.openxmlformats.org/wordprocessingml/2006/main" xmlns:w14="http://schemas.microsoft.com/office/word/2010/wordml" xmlns:w15="http://schemas.microsoft.com/office/word/2012/wordml" xmlns:w16cex="http://schemas.microsoft.com/office/word/2018/wordml/cex" xmlns:w16cid="http://schemas.microsoft.com/office/word/2016/wordml/cid" xmlns:w16="http://schemas.microsoft.com/office/word/2018/wordml" xmlns:w16sdtdh="http://schemas.microsoft.com/office/word/2020/wordml/sdtdatahash" xmlns:w16se="http://schemas.microsoft.com/office/word/2015/wordml/symex" xmlns:wpg="http://schemas.microsoft.com/office/word/2010/wordprocessingGroup" xmlns:wpi="http://schemas.microsoft.com/office/word/2010/wordprocessingInk" xmlns:wne="http://schemas.microsoft.com/office/word/2006/wordml" xmlns:wps="http://schemas.microsoft.com/office/word/2010/wordprocessingShape" mc:Ignorable="w14 w15 w16se w16cid w16 w16cex w16sdtdh wp14">
+<w:hdr xmlns:wpc="http://schemas.microsoft.com/office/word/2010/wordprocessingCanvas" xmlns:cx="http://schemas.microsoft.com/office/drawing/2014/chartex" xmlns:cx1="http://schemas.microsoft.com/office/drawing/2015/9/8/chartex" xmlns:cx2="http://schemas.microsoft.com/office/drawing/2015/10/21/chartex" xmlns:cx3="http://schemas.microsoft.com/office/drawing/2016/5/9/chartex" xmlns:cx4="http://schemas.microsoft.com/office/drawing/2016/5/10/chartex" xmlns:cx5="http://schemas.microsoft.com/office/drawing/2016/5/11/chartex" xmlns:cx6="http://schemas.microsoft.com/office/drawing/2016/5/12/chartex" xmlns:cx7="http://schemas.microsoft.com/office/drawing/2016/5/13/chartex" xmlns:cx8="http://schemas.microsoft.com/office/drawing/2016/5/14/chartex" xmlns:mc="http://schemas.openxmlformats.org/markup-compatibility/2006" xmlns:aink="http://schemas.microsoft.com/office/drawing/2016/ink" xmlns:am3d="http://schemas.microsoft.com/office/drawing/2017/model3d" xmlns:o="urn:schemas-microsoft-com:office:office" xmlns:oel="http://schemas.microsoft.com/office/2019/extlst" xmlns:r="http://schemas.openxmlformats.org/officeDocument/2006/relationships" xmlns:m="http://schemas.openxmlformats.org/officeDocument/2006/math" xmlns:v="urn:schemas-microsoft-com:vml" xmlns:wp14="http://schemas.microsoft.com/office/word/2010/wordprocessingDrawing" xmlns:wp="http://schemas.openxmlformats.org/drawingml/2006/wordprocessingDrawing" xmlns:w10="urn:schemas-microsoft-com:office:word" xmlns:w="http://schemas.openxmlformats.org/wordprocessingml/2006/main" xmlns:w14="http://schemas.microsoft.com/office/word/2010/wordml" xmlns:w15="http://schemas.microsoft.com/office/word/2012/wordml" xmlns:w16cex="http://schemas.microsoft.com/office/word/2018/wordml/cex" xmlns:w16cid="http://schemas.microsoft.com/office/word/2016/wordml/cid" xmlns:w16="http://schemas.microsoft.com/office/word/2018/wordml" xmlns:w16sdtdh="http://schemas.microsoft.com/office/word/2020/wordml/sdtdatahash" xmlns:w16se="http://schemas.microsoft.com/office/word/2015/wordml/symex" xmlns:wpg="http://schemas.microsoft.com/office/word/2010/wordprocessingGroup" xmlns:wpi="http://schemas.microsoft.com/office/word/2010/wordprocessingInk" xmlns:wne="http://schemas.microsoft.com/office/word/2006/wordml" xmlns:wps="http://schemas.microsoft.com/office/word/2010/wordprocessingShape" mc:Ignorable="w14 w15 w16se w16cid w16 w16cex w16sdtdh wp14">
   <w:p>
     <w:pPr>
       <w:pStyle w:val="Encabezado"/>
@@ -4847,7 +5790,7 @@
         <w:sz w:val="16"/>
         <w:szCs w:val="16"/>
       </w:rPr>
-      <w:t>17</w:t>
+      <w:t>09</w:t>
     </w:r>
     <w:r>
       <w:rPr>
@@ -4883,7 +5826,7 @@
         <w:sz w:val="16"/>
         <w:szCs w:val="16"/>
       </w:rPr>
-      <w:t>2</w:t>
+      <w:t>4</w:t>
     </w:r>
   </w:p>
   <w:p>
@@ -4925,7 +5868,7 @@
 </file>
 
 <file path=word/numbering.xml><?xml version="1.0" encoding="utf-8"?>
-<w:numbering xmlns:wpc="http://schemas.microsoft.com/office/word/2010/wordprocessingCanvas" xmlns:cx="http://schemas.microsoft.com/office/drawing/2014/chartex" xmlns:cx1="http://schemas.microsoft.com/office/drawing/2015/9/8/chartex" xmlns:cx2="http://schemas.microsoft.com/office/drawing/2015/10/21/chartex" xmlns:cx3="http://schemas.microsoft.com/office/drawing/2016/5/9/chartex" xmlns:cx4="http://schemas.microsoft.com/office/drawing/2016/5/10/chartex" xmlns:cx5="http://schemas.microsoft.com/office/drawing/2016/5/11/chartex" xmlns:cx6="http://schemas.microsoft.com/office/drawing/2016/5/12/chartex" xmlns:cx7="http://schemas.microsoft.com/office/drawing/2016/5/13/chartex" xmlns:cx8="http://schemas.microsoft.com/office/drawing/2016/5/14/chartex" xmlns:mc="http://schemas.openxmlformats.org/markup-compatibility/2006" xmlns:aink="http://schemas.microsoft.com/office/drawing/2016/ink" xmlns:am3d="http://schemas.microsoft.com/office/drawing/2017/model3d" xmlns:o="urn:schemas-microsoft-com:office:office" xmlns:r="http://schemas.openxmlformats.org/officeDocument/2006/relationships" xmlns:m="http://schemas.openxmlformats.org/officeDocument/2006/math" xmlns:v="urn:schemas-microsoft-com:vml" xmlns:wp14="http://schemas.microsoft.com/office/word/2010/wordprocessingDrawing" xmlns:wp="http://schemas.openxmlformats.org/drawingml/2006/wordprocessingDrawing" xmlns:w10="urn:schemas-microsoft-com:office:word" xmlns:w="http://schemas.openxmlformats.org/wordprocessingml/2006/main" xmlns:w14="http://schemas.microsoft.com/office/word/2010/wordml" xmlns:w15="http://schemas.microsoft.com/office/word/2012/wordml" xmlns:w16cex="http://schemas.microsoft.com/office/word/2018/wordml/cex" xmlns:w16cid="http://schemas.microsoft.com/office/word/2016/wordml/cid" xmlns:w16="http://schemas.microsoft.com/office/word/2018/wordml" xmlns:w16sdtdh="http://schemas.microsoft.com/office/word/2020/wordml/sdtdatahash" xmlns:w16se="http://schemas.microsoft.com/office/word/2015/wordml/symex" xmlns:wpg="http://schemas.microsoft.com/office/word/2010/wordprocessingGroup" xmlns:wpi="http://schemas.microsoft.com/office/word/2010/wordprocessingInk" xmlns:wne="http://schemas.microsoft.com/office/word/2006/wordml" xmlns:wps="http://schemas.microsoft.com/office/word/2010/wordprocessingShape" mc:Ignorable="w14 w15 w16se w16cid w16 w16cex w16sdtdh wp14">
+<w:numbering xmlns:wpc="http://schemas.microsoft.com/office/word/2010/wordprocessingCanvas" xmlns:cx="http://schemas.microsoft.com/office/drawing/2014/chartex" xmlns:cx1="http://schemas.microsoft.com/office/drawing/2015/9/8/chartex" xmlns:cx2="http://schemas.microsoft.com/office/drawing/2015/10/21/chartex" xmlns:cx3="http://schemas.microsoft.com/office/drawing/2016/5/9/chartex" xmlns:cx4="http://schemas.microsoft.com/office/drawing/2016/5/10/chartex" xmlns:cx5="http://schemas.microsoft.com/office/drawing/2016/5/11/chartex" xmlns:cx6="http://schemas.microsoft.com/office/drawing/2016/5/12/chartex" xmlns:cx7="http://schemas.microsoft.com/office/drawing/2016/5/13/chartex" xmlns:cx8="http://schemas.microsoft.com/office/drawing/2016/5/14/chartex" xmlns:mc="http://schemas.openxmlformats.org/markup-compatibility/2006" xmlns:aink="http://schemas.microsoft.com/office/drawing/2016/ink" xmlns:am3d="http://schemas.microsoft.com/office/drawing/2017/model3d" xmlns:o="urn:schemas-microsoft-com:office:office" xmlns:oel="http://schemas.microsoft.com/office/2019/extlst" xmlns:r="http://schemas.openxmlformats.org/officeDocument/2006/relationships" xmlns:m="http://schemas.openxmlformats.org/officeDocument/2006/math" xmlns:v="urn:schemas-microsoft-com:vml" xmlns:wp14="http://schemas.microsoft.com/office/word/2010/wordprocessingDrawing" xmlns:wp="http://schemas.openxmlformats.org/drawingml/2006/wordprocessingDrawing" xmlns:w10="urn:schemas-microsoft-com:office:word" xmlns:w="http://schemas.openxmlformats.org/wordprocessingml/2006/main" xmlns:w14="http://schemas.microsoft.com/office/word/2010/wordml" xmlns:w15="http://schemas.microsoft.com/office/word/2012/wordml" xmlns:w16cex="http://schemas.microsoft.com/office/word/2018/wordml/cex" xmlns:w16cid="http://schemas.microsoft.com/office/word/2016/wordml/cid" xmlns:w16="http://schemas.microsoft.com/office/word/2018/wordml" xmlns:w16sdtdh="http://schemas.microsoft.com/office/word/2020/wordml/sdtdatahash" xmlns:w16se="http://schemas.microsoft.com/office/word/2015/wordml/symex" xmlns:wpg="http://schemas.microsoft.com/office/word/2010/wordprocessingGroup" xmlns:wpi="http://schemas.microsoft.com/office/word/2010/wordprocessingInk" xmlns:wne="http://schemas.microsoft.com/office/word/2006/wordml" xmlns:wps="http://schemas.microsoft.com/office/word/2010/wordprocessingShape" mc:Ignorable="w14 w15 w16se w16cid w16 w16cex w16sdtdh wp14">
   <w:abstractNum w:abstractNumId="0" w15:restartNumberingAfterBreak="0">
     <w:nsid w:val="427367CE"/>
     <w:multiLevelType w:val="hybridMultilevel"/>
@@ -5106,10 +6049,10 @@
       </w:pPr>
     </w:lvl>
   </w:abstractNum>
-  <w:num w:numId="1">
+  <w:num w:numId="1" w16cid:durableId="1585840731">
     <w:abstractNumId w:val="0"/>
   </w:num>
-  <w:num w:numId="2">
+  <w:num w:numId="2" w16cid:durableId="43220907">
     <w:abstractNumId w:val="1"/>
   </w:num>
 </w:numbering>

</xml_diff>

<commit_message>
Finished detection of geometric properties
</commit_message>
<xml_diff>
--- a/Plantilla_C1_P1.docx
+++ b/Plantilla_C1_P1.docx
@@ -399,40 +399,32 @@
         <w:lastRenderedPageBreak/>
         <w:t>Resultados para la imagen “histo_1.jpg”.</w:t>
       </w:r>
-    </w:p>
-    <w:p>
-      <w:pPr>
-        <w:jc w:val="both"/>
+      <w:r>
         <w:rPr>
           <w:b/>
           <w:bCs/>
         </w:rPr>
-      </w:pPr>
-      <w:r>
-        <w:rPr>
-          <w:noProof/>
-        </w:rPr>
         <w:drawing>
-          <wp:anchor distT="0" distB="0" distL="114300" distR="114300" simplePos="0" relativeHeight="251719680" behindDoc="1" locked="0" layoutInCell="1" allowOverlap="1" wp14:anchorId="66C95A1E" wp14:editId="2B08BABA">
+          <wp:anchor distT="0" distB="0" distL="114300" distR="114300" simplePos="0" relativeHeight="251731968" behindDoc="1" locked="0" layoutInCell="1" allowOverlap="1" wp14:anchorId="671C4063" wp14:editId="07A1EED6">
             <wp:simplePos x="0" y="0"/>
-            <wp:positionH relativeFrom="margin">
-              <wp:posOffset>3701415</wp:posOffset>
+            <wp:positionH relativeFrom="column">
+              <wp:posOffset>-51855</wp:posOffset>
             </wp:positionH>
             <wp:positionV relativeFrom="paragraph">
-              <wp:posOffset>581025</wp:posOffset>
+              <wp:posOffset>530919</wp:posOffset>
             </wp:positionV>
-            <wp:extent cx="1679575" cy="1661795"/>
+            <wp:extent cx="1828800" cy="1932305"/>
             <wp:effectExtent l="0" t="0" r="0" b="0"/>
             <wp:wrapTight wrapText="bothSides">
               <wp:wrapPolygon edited="0">
                 <wp:start x="0" y="0"/>
                 <wp:lineTo x="0" y="21295"/>
-                <wp:lineTo x="21314" y="21295"/>
-                <wp:lineTo x="21314" y="0"/>
+                <wp:lineTo x="21375" y="21295"/>
+                <wp:lineTo x="21375" y="0"/>
                 <wp:lineTo x="0" y="0"/>
               </wp:wrapPolygon>
             </wp:wrapTight>
-            <wp:docPr id="347706942" name="Imagen 1"/>
+            <wp:docPr id="1066952004" name="Imagen 1"/>
             <wp:cNvGraphicFramePr>
               <a:graphicFrameLocks xmlns:a="http://schemas.openxmlformats.org/drawingml/2006/main" noChangeAspect="1"/>
             </wp:cNvGraphicFramePr>
@@ -440,7 +432,7 @@
               <a:graphicData uri="http://schemas.openxmlformats.org/drawingml/2006/picture">
                 <pic:pic xmlns:pic="http://schemas.openxmlformats.org/drawingml/2006/picture">
                   <pic:nvPicPr>
-                    <pic:cNvPr id="347706942" name=""/>
+                    <pic:cNvPr id="1066952004" name=""/>
                     <pic:cNvPicPr/>
                   </pic:nvPicPr>
                   <pic:blipFill>
@@ -458,7 +450,7 @@
                   <pic:spPr>
                     <a:xfrm>
                       <a:off x="0" y="0"/>
-                      <a:ext cx="1679575" cy="1661795"/>
+                      <a:ext cx="1828800" cy="1932305"/>
                     </a:xfrm>
                     <a:prstGeom prst="rect">
                       <a:avLst/>
@@ -477,30 +469,27 @@
         </w:drawing>
       </w:r>
       <w:r>
-        <w:rPr>
-          <w:noProof/>
-        </w:rPr>
         <w:drawing>
-          <wp:anchor distT="0" distB="0" distL="114300" distR="114300" simplePos="0" relativeHeight="251718656" behindDoc="1" locked="0" layoutInCell="1" allowOverlap="1" wp14:anchorId="65D9C88A" wp14:editId="0469AD83">
+          <wp:anchor distT="0" distB="0" distL="114300" distR="114300" simplePos="0" relativeHeight="251734016" behindDoc="1" locked="0" layoutInCell="1" allowOverlap="1" wp14:anchorId="6D9D3FE5" wp14:editId="3CA2E972">
             <wp:simplePos x="0" y="0"/>
-            <wp:positionH relativeFrom="column">
-              <wp:posOffset>1853565</wp:posOffset>
+            <wp:positionH relativeFrom="margin">
+              <wp:align>right</wp:align>
             </wp:positionH>
             <wp:positionV relativeFrom="paragraph">
-              <wp:posOffset>561975</wp:posOffset>
+              <wp:posOffset>531495</wp:posOffset>
             </wp:positionV>
-            <wp:extent cx="1657350" cy="1657350"/>
-            <wp:effectExtent l="0" t="0" r="0" b="0"/>
+            <wp:extent cx="1730375" cy="1828800"/>
+            <wp:effectExtent l="0" t="0" r="3175" b="0"/>
             <wp:wrapTight wrapText="bothSides">
               <wp:wrapPolygon edited="0">
                 <wp:start x="0" y="0"/>
-                <wp:lineTo x="0" y="21352"/>
-                <wp:lineTo x="21352" y="21352"/>
-                <wp:lineTo x="21352" y="0"/>
+                <wp:lineTo x="0" y="21375"/>
+                <wp:lineTo x="21402" y="21375"/>
+                <wp:lineTo x="21402" y="0"/>
                 <wp:lineTo x="0" y="0"/>
               </wp:wrapPolygon>
             </wp:wrapTight>
-            <wp:docPr id="1103768064" name="Imagen 1"/>
+            <wp:docPr id="159265815" name="Imagen 1"/>
             <wp:cNvGraphicFramePr>
               <a:graphicFrameLocks xmlns:a="http://schemas.openxmlformats.org/drawingml/2006/main" noChangeAspect="1"/>
             </wp:cNvGraphicFramePr>
@@ -508,7 +497,7 @@
               <a:graphicData uri="http://schemas.openxmlformats.org/drawingml/2006/picture">
                 <pic:pic xmlns:pic="http://schemas.openxmlformats.org/drawingml/2006/picture">
                   <pic:nvPicPr>
-                    <pic:cNvPr id="1103768064" name=""/>
+                    <pic:cNvPr id="159265815" name=""/>
                     <pic:cNvPicPr/>
                   </pic:nvPicPr>
                   <pic:blipFill>
@@ -526,7 +515,7 @@
                   <pic:spPr>
                     <a:xfrm>
                       <a:off x="0" y="0"/>
-                      <a:ext cx="1657350" cy="1657350"/>
+                      <a:ext cx="1730375" cy="1828800"/>
                     </a:xfrm>
                     <a:prstGeom prst="rect">
                       <a:avLst/>
@@ -546,29 +535,30 @@
       </w:r>
       <w:r>
         <w:rPr>
-          <w:noProof/>
+          <w:b/>
+          <w:bCs/>
         </w:rPr>
         <w:drawing>
-          <wp:anchor distT="0" distB="0" distL="114300" distR="114300" simplePos="0" relativeHeight="251717632" behindDoc="1" locked="0" layoutInCell="1" allowOverlap="1" wp14:anchorId="40A8C09D" wp14:editId="42F416C6">
+          <wp:anchor distT="0" distB="0" distL="114300" distR="114300" simplePos="0" relativeHeight="251732992" behindDoc="1" locked="0" layoutInCell="1" allowOverlap="1" wp14:anchorId="36226BF2" wp14:editId="3DDFEC5C">
             <wp:simplePos x="0" y="0"/>
-            <wp:positionH relativeFrom="column">
-              <wp:posOffset>24765</wp:posOffset>
+            <wp:positionH relativeFrom="margin">
+              <wp:align>center</wp:align>
             </wp:positionH>
             <wp:positionV relativeFrom="paragraph">
-              <wp:posOffset>561975</wp:posOffset>
+              <wp:posOffset>479581</wp:posOffset>
             </wp:positionV>
-            <wp:extent cx="1666875" cy="1680845"/>
-            <wp:effectExtent l="0" t="0" r="9525" b="0"/>
+            <wp:extent cx="1849120" cy="1863090"/>
+            <wp:effectExtent l="0" t="0" r="0" b="3810"/>
             <wp:wrapTight wrapText="bothSides">
               <wp:wrapPolygon edited="0">
                 <wp:start x="0" y="0"/>
-                <wp:lineTo x="0" y="21298"/>
-                <wp:lineTo x="21477" y="21298"/>
-                <wp:lineTo x="21477" y="0"/>
+                <wp:lineTo x="0" y="21423"/>
+                <wp:lineTo x="21363" y="21423"/>
+                <wp:lineTo x="21363" y="0"/>
                 <wp:lineTo x="0" y="0"/>
               </wp:wrapPolygon>
             </wp:wrapTight>
-            <wp:docPr id="1169850844" name="Imagen 1"/>
+            <wp:docPr id="1814714777" name="Imagen 1"/>
             <wp:cNvGraphicFramePr>
               <a:graphicFrameLocks xmlns:a="http://schemas.openxmlformats.org/drawingml/2006/main" noChangeAspect="1"/>
             </wp:cNvGraphicFramePr>
@@ -576,7 +566,7 @@
               <a:graphicData uri="http://schemas.openxmlformats.org/drawingml/2006/picture">
                 <pic:pic xmlns:pic="http://schemas.openxmlformats.org/drawingml/2006/picture">
                   <pic:nvPicPr>
-                    <pic:cNvPr id="1169850844" name=""/>
+                    <pic:cNvPr id="1814714777" name=""/>
                     <pic:cNvPicPr/>
                   </pic:nvPicPr>
                   <pic:blipFill>
@@ -594,7 +584,7 @@
                   <pic:spPr>
                     <a:xfrm>
                       <a:off x="0" y="0"/>
-                      <a:ext cx="1666875" cy="1680845"/>
+                      <a:ext cx="1849120" cy="1863090"/>
                     </a:xfrm>
                     <a:prstGeom prst="rect">
                       <a:avLst/>
@@ -614,14 +604,12 @@
       </w:r>
       <w:r>
         <w:rPr>
-          <w:b/>
-          <w:bCs/>
           <w:noProof/>
         </w:rPr>
         <mc:AlternateContent>
           <mc:Choice Requires="wps">
             <w:drawing>
-              <wp:anchor distT="45720" distB="45720" distL="114300" distR="114300" simplePos="0" relativeHeight="251675648" behindDoc="0" locked="0" layoutInCell="1" allowOverlap="1" wp14:anchorId="65652848" wp14:editId="3DD16194">
+              <wp:anchor distT="45720" distB="45720" distL="114300" distR="114300" simplePos="0" relativeHeight="251675648" behindDoc="0" locked="0" layoutInCell="1" allowOverlap="1" wp14:anchorId="65652848" wp14:editId="2EB9447D">
                 <wp:simplePos x="0" y="0"/>
                 <wp:positionH relativeFrom="margin">
                   <wp:align>right</wp:align>
@@ -718,14 +706,12 @@
       </w:r>
       <w:r>
         <w:rPr>
-          <w:b/>
-          <w:bCs/>
           <w:noProof/>
         </w:rPr>
         <mc:AlternateContent>
           <mc:Choice Requires="wps">
             <w:drawing>
-              <wp:anchor distT="45720" distB="45720" distL="114300" distR="114300" simplePos="0" relativeHeight="251673600" behindDoc="0" locked="0" layoutInCell="1" allowOverlap="1" wp14:anchorId="53837F7A" wp14:editId="699CA6F9">
+              <wp:anchor distT="45720" distB="45720" distL="114300" distR="114300" simplePos="0" relativeHeight="251673600" behindDoc="0" locked="0" layoutInCell="1" allowOverlap="1" wp14:anchorId="53837F7A" wp14:editId="745264A3">
                 <wp:simplePos x="0" y="0"/>
                 <wp:positionH relativeFrom="margin">
                   <wp:align>center</wp:align>
@@ -818,14 +804,12 @@
       </w:r>
       <w:r>
         <w:rPr>
-          <w:b/>
-          <w:bCs/>
           <w:noProof/>
         </w:rPr>
         <mc:AlternateContent>
           <mc:Choice Requires="wps">
             <w:drawing>
-              <wp:anchor distT="45720" distB="45720" distL="114300" distR="114300" simplePos="0" relativeHeight="251683840" behindDoc="0" locked="0" layoutInCell="1" allowOverlap="1" wp14:anchorId="3C6355CA" wp14:editId="31E92A1B">
+              <wp:anchor distT="45720" distB="45720" distL="114300" distR="114300" simplePos="0" relativeHeight="251683840" behindDoc="0" locked="0" layoutInCell="1" allowOverlap="1" wp14:anchorId="3C6355CA" wp14:editId="060122F0">
                 <wp:simplePos x="0" y="0"/>
                 <wp:positionH relativeFrom="margin">
                   <wp:posOffset>3690189</wp:posOffset>
@@ -928,14 +912,12 @@
       </w:r>
       <w:r>
         <w:rPr>
-          <w:b/>
-          <w:bCs/>
           <w:noProof/>
         </w:rPr>
         <mc:AlternateContent>
           <mc:Choice Requires="wps">
             <w:drawing>
-              <wp:anchor distT="45720" distB="45720" distL="114300" distR="114300" simplePos="0" relativeHeight="251681792" behindDoc="0" locked="0" layoutInCell="1" allowOverlap="1" wp14:anchorId="72A7DEE5" wp14:editId="4AF0E914">
+              <wp:anchor distT="45720" distB="45720" distL="114300" distR="114300" simplePos="0" relativeHeight="251681792" behindDoc="0" locked="0" layoutInCell="1" allowOverlap="1" wp14:anchorId="72A7DEE5" wp14:editId="751D38D2">
                 <wp:simplePos x="0" y="0"/>
                 <wp:positionH relativeFrom="margin">
                   <wp:posOffset>3698815</wp:posOffset>
@@ -1028,14 +1010,12 @@
       </w:r>
       <w:r>
         <w:rPr>
-          <w:b/>
-          <w:bCs/>
           <w:noProof/>
         </w:rPr>
         <mc:AlternateContent>
           <mc:Choice Requires="wps">
             <w:drawing>
-              <wp:anchor distT="0" distB="0" distL="114300" distR="114300" simplePos="0" relativeHeight="251694080" behindDoc="0" locked="0" layoutInCell="1" allowOverlap="1" wp14:anchorId="1A75735D" wp14:editId="7AE20D66">
+              <wp:anchor distT="0" distB="0" distL="114300" distR="114300" simplePos="0" relativeHeight="251694080" behindDoc="0" locked="0" layoutInCell="1" allowOverlap="1" wp14:anchorId="1A75735D" wp14:editId="13582FD8">
                 <wp:simplePos x="0" y="0"/>
                 <wp:positionH relativeFrom="margin">
                   <wp:align>right</wp:align>
@@ -1103,7 +1083,7 @@
           </mc:Choice>
           <mc:Fallback>
             <w:pict>
-              <v:rect w14:anchorId="53300F33" id="Rectángulo 22" o:spid="_x0000_s1026" style="position:absolute;margin-left:83.45pt;margin-top:459pt;width:134.65pt;height:134.65pt;z-index:251694080;visibility:visible;mso-wrap-style:square;mso-width-percent:0;mso-height-percent:0;mso-wrap-distance-left:9pt;mso-wrap-distance-top:0;mso-wrap-distance-right:9pt;mso-wrap-distance-bottom:0;mso-position-horizontal:right;mso-position-horizontal-relative:margin;mso-position-vertical:absolute;mso-position-vertical-relative:text;mso-width-percent:0;mso-height-percent:0;mso-width-relative:margin;mso-height-relative:margin;v-text-anchor:middle" o:gfxdata="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" filled="f" strokecolor="black [3213]" strokeweight="1pt">
+              <v:rect w14:anchorId="4DD82BEE" id="Rectángulo 22" o:spid="_x0000_s1026" style="position:absolute;margin-left:83.45pt;margin-top:459pt;width:134.65pt;height:134.65pt;z-index:251694080;visibility:visible;mso-wrap-style:square;mso-width-percent:0;mso-height-percent:0;mso-wrap-distance-left:9pt;mso-wrap-distance-top:0;mso-wrap-distance-right:9pt;mso-wrap-distance-bottom:0;mso-position-horizontal:right;mso-position-horizontal-relative:margin;mso-position-vertical:absolute;mso-position-vertical-relative:text;mso-width-percent:0;mso-height-percent:0;mso-width-relative:margin;mso-height-relative:margin;v-text-anchor:middle" o:gfxdata="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" filled="f" strokecolor="black [3213]" strokeweight="1pt">
                 <w10:wrap anchorx="margin"/>
               </v:rect>
             </w:pict>
@@ -1112,14 +1092,12 @@
       </w:r>
       <w:r>
         <w:rPr>
-          <w:b/>
-          <w:bCs/>
           <w:noProof/>
         </w:rPr>
         <mc:AlternateContent>
           <mc:Choice Requires="wps">
             <w:drawing>
-              <wp:anchor distT="0" distB="0" distL="114300" distR="114300" simplePos="0" relativeHeight="251689984" behindDoc="0" locked="0" layoutInCell="1" allowOverlap="1" wp14:anchorId="2299BC09" wp14:editId="4D28F49F">
+              <wp:anchor distT="0" distB="0" distL="114300" distR="114300" simplePos="0" relativeHeight="251689984" behindDoc="0" locked="0" layoutInCell="1" allowOverlap="1" wp14:anchorId="2299BC09" wp14:editId="39303F2C">
                 <wp:simplePos x="0" y="0"/>
                 <wp:positionH relativeFrom="margin">
                   <wp:posOffset>0</wp:posOffset>
@@ -1187,7 +1165,7 @@
           </mc:Choice>
           <mc:Fallback>
             <w:pict>
-              <v:rect w14:anchorId="77AA2022" id="Rectángulo 19" o:spid="_x0000_s1026" style="position:absolute;margin-left:0;margin-top:232.75pt;width:134.6pt;height:134.6pt;z-index:251689984;visibility:visible;mso-wrap-style:square;mso-width-percent:0;mso-height-percent:0;mso-wrap-distance-left:9pt;mso-wrap-distance-top:0;mso-wrap-distance-right:9pt;mso-wrap-distance-bottom:0;mso-position-horizontal:absolute;mso-position-horizontal-relative:margin;mso-position-vertical:absolute;mso-position-vertical-relative:text;mso-width-percent:0;mso-height-percent:0;mso-width-relative:margin;mso-height-relative:margin;v-text-anchor:middle" o:gfxdata="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" filled="f" strokecolor="black [3213]" strokeweight="1pt">
+              <v:rect w14:anchorId="2001EA9A" id="Rectángulo 19" o:spid="_x0000_s1026" style="position:absolute;margin-left:0;margin-top:232.75pt;width:134.6pt;height:134.6pt;z-index:251689984;visibility:visible;mso-wrap-style:square;mso-width-percent:0;mso-height-percent:0;mso-wrap-distance-left:9pt;mso-wrap-distance-top:0;mso-wrap-distance-right:9pt;mso-wrap-distance-bottom:0;mso-position-horizontal:absolute;mso-position-horizontal-relative:margin;mso-position-vertical:absolute;mso-position-vertical-relative:text;mso-width-percent:0;mso-height-percent:0;mso-width-relative:margin;mso-height-relative:margin;v-text-anchor:middle" o:gfxdata="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" filled="f" strokecolor="black [3213]" strokeweight="1pt">
                 <w10:wrap anchorx="margin"/>
               </v:rect>
             </w:pict>
@@ -1196,14 +1174,12 @@
       </w:r>
       <w:r>
         <w:rPr>
-          <w:b/>
-          <w:bCs/>
           <w:noProof/>
         </w:rPr>
         <mc:AlternateContent>
           <mc:Choice Requires="wps">
             <w:drawing>
-              <wp:anchor distT="0" distB="0" distL="114300" distR="114300" simplePos="0" relativeHeight="251691008" behindDoc="0" locked="0" layoutInCell="1" allowOverlap="1" wp14:anchorId="769D3CC1" wp14:editId="373D4743">
+              <wp:anchor distT="0" distB="0" distL="114300" distR="114300" simplePos="0" relativeHeight="251691008" behindDoc="0" locked="0" layoutInCell="1" allowOverlap="1" wp14:anchorId="769D3CC1" wp14:editId="0AF43C53">
                 <wp:simplePos x="0" y="0"/>
                 <wp:positionH relativeFrom="margin">
                   <wp:posOffset>1833245</wp:posOffset>
@@ -1271,7 +1247,7 @@
           </mc:Choice>
           <mc:Fallback>
             <w:pict>
-              <v:rect w14:anchorId="40DD6751" id="Rectángulo 20" o:spid="_x0000_s1026" style="position:absolute;margin-left:144.35pt;margin-top:233.05pt;width:134.6pt;height:134.6pt;z-index:251691008;visibility:visible;mso-wrap-style:square;mso-width-percent:0;mso-height-percent:0;mso-wrap-distance-left:9pt;mso-wrap-distance-top:0;mso-wrap-distance-right:9pt;mso-wrap-distance-bottom:0;mso-position-horizontal:absolute;mso-position-horizontal-relative:margin;mso-position-vertical:absolute;mso-position-vertical-relative:text;mso-width-percent:0;mso-height-percent:0;mso-width-relative:margin;mso-height-relative:margin;v-text-anchor:middle" o:gfxdata="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" filled="f" strokecolor="black [3213]" strokeweight="1pt">
+              <v:rect w14:anchorId="0C3B32ED" id="Rectángulo 20" o:spid="_x0000_s1026" style="position:absolute;margin-left:144.35pt;margin-top:233.05pt;width:134.6pt;height:134.6pt;z-index:251691008;visibility:visible;mso-wrap-style:square;mso-width-percent:0;mso-height-percent:0;mso-wrap-distance-left:9pt;mso-wrap-distance-top:0;mso-wrap-distance-right:9pt;mso-wrap-distance-bottom:0;mso-position-horizontal:absolute;mso-position-horizontal-relative:margin;mso-position-vertical:absolute;mso-position-vertical-relative:text;mso-width-percent:0;mso-height-percent:0;mso-width-relative:margin;mso-height-relative:margin;v-text-anchor:middle" o:gfxdata="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" filled="f" strokecolor="black [3213]" strokeweight="1pt">
                 <w10:wrap anchorx="margin"/>
               </v:rect>
             </w:pict>
@@ -1280,14 +1256,12 @@
       </w:r>
       <w:r>
         <w:rPr>
-          <w:b/>
-          <w:bCs/>
           <w:noProof/>
         </w:rPr>
         <mc:AlternateContent>
           <mc:Choice Requires="wps">
             <w:drawing>
-              <wp:anchor distT="0" distB="0" distL="114300" distR="114300" simplePos="0" relativeHeight="251692032" behindDoc="0" locked="0" layoutInCell="1" allowOverlap="1" wp14:anchorId="29D472F0" wp14:editId="44E3A477">
+              <wp:anchor distT="0" distB="0" distL="114300" distR="114300" simplePos="0" relativeHeight="251692032" behindDoc="0" locked="0" layoutInCell="1" allowOverlap="1" wp14:anchorId="29D472F0" wp14:editId="56BAFE9D">
                 <wp:simplePos x="0" y="0"/>
                 <wp:positionH relativeFrom="margin">
                   <wp:posOffset>3666490</wp:posOffset>
@@ -1355,7 +1329,7 @@
           </mc:Choice>
           <mc:Fallback>
             <w:pict>
-              <v:rect w14:anchorId="4536A8B1" id="Rectángulo 21" o:spid="_x0000_s1026" style="position:absolute;margin-left:288.7pt;margin-top:233.55pt;width:134.65pt;height:134.65pt;z-index:251692032;visibility:visible;mso-wrap-style:square;mso-width-percent:0;mso-height-percent:0;mso-wrap-distance-left:9pt;mso-wrap-distance-top:0;mso-wrap-distance-right:9pt;mso-wrap-distance-bottom:0;mso-position-horizontal:absolute;mso-position-horizontal-relative:margin;mso-position-vertical:absolute;mso-position-vertical-relative:text;mso-width-percent:0;mso-height-percent:0;mso-width-relative:margin;mso-height-relative:margin;v-text-anchor:middle" o:gfxdata="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" filled="f" strokecolor="black [3213]" strokeweight="1pt">
+              <v:rect w14:anchorId="2FDA6B23" id="Rectángulo 21" o:spid="_x0000_s1026" style="position:absolute;margin-left:288.7pt;margin-top:233.55pt;width:134.65pt;height:134.65pt;z-index:251692032;visibility:visible;mso-wrap-style:square;mso-width-percent:0;mso-height-percent:0;mso-wrap-distance-left:9pt;mso-wrap-distance-top:0;mso-wrap-distance-right:9pt;mso-wrap-distance-bottom:0;mso-position-horizontal:absolute;mso-position-horizontal-relative:margin;mso-position-vertical:absolute;mso-position-vertical-relative:text;mso-width-percent:0;mso-height-percent:0;mso-width-relative:margin;mso-height-relative:margin;v-text-anchor:middle" o:gfxdata="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" filled="f" strokecolor="black [3213]" strokeweight="1pt">
                 <w10:wrap anchorx="margin"/>
               </v:rect>
             </w:pict>
@@ -1364,14 +1338,12 @@
       </w:r>
       <w:r>
         <w:rPr>
-          <w:b/>
-          <w:bCs/>
           <w:noProof/>
         </w:rPr>
         <mc:AlternateContent>
           <mc:Choice Requires="wps">
             <w:drawing>
-              <wp:anchor distT="0" distB="0" distL="114300" distR="114300" simplePos="0" relativeHeight="251687936" behindDoc="0" locked="0" layoutInCell="1" allowOverlap="1" wp14:anchorId="4008BA44" wp14:editId="6C293BE0">
+              <wp:anchor distT="0" distB="0" distL="114300" distR="114300" simplePos="0" relativeHeight="251687936" behindDoc="0" locked="0" layoutInCell="1" allowOverlap="1" wp14:anchorId="4008BA44" wp14:editId="5EC6AB4B">
                 <wp:simplePos x="0" y="0"/>
                 <wp:positionH relativeFrom="margin">
                   <wp:align>right</wp:align>
@@ -1439,7 +1411,7 @@
           </mc:Choice>
           <mc:Fallback>
             <w:pict>
-              <v:rect w14:anchorId="071C6841" id="Rectángulo 18" o:spid="_x0000_s1026" style="position:absolute;margin-left:83.45pt;margin-top:42.9pt;width:134.65pt;height:134.65pt;z-index:251687936;visibility:visible;mso-wrap-style:square;mso-width-percent:0;mso-height-percent:0;mso-wrap-distance-left:9pt;mso-wrap-distance-top:0;mso-wrap-distance-right:9pt;mso-wrap-distance-bottom:0;mso-position-horizontal:right;mso-position-horizontal-relative:margin;mso-position-vertical:absolute;mso-position-vertical-relative:text;mso-width-percent:0;mso-height-percent:0;mso-width-relative:margin;mso-height-relative:margin;v-text-anchor:middle" o:gfxdata="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" filled="f" strokecolor="black [3213]" strokeweight="1pt">
+              <v:rect w14:anchorId="707E9920" id="Rectángulo 18" o:spid="_x0000_s1026" style="position:absolute;margin-left:83.45pt;margin-top:42.9pt;width:134.65pt;height:134.65pt;z-index:251687936;visibility:visible;mso-wrap-style:square;mso-width-percent:0;mso-height-percent:0;mso-wrap-distance-left:9pt;mso-wrap-distance-top:0;mso-wrap-distance-right:9pt;mso-wrap-distance-bottom:0;mso-position-horizontal:right;mso-position-horizontal-relative:margin;mso-position-vertical:absolute;mso-position-vertical-relative:text;mso-width-percent:0;mso-height-percent:0;mso-width-relative:margin;mso-height-relative:margin;v-text-anchor:middle" o:gfxdata="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" filled="f" strokecolor="black [3213]" strokeweight="1pt">
                 <w10:wrap anchorx="margin"/>
               </v:rect>
             </w:pict>
@@ -1448,14 +1420,12 @@
       </w:r>
       <w:r>
         <w:rPr>
-          <w:b/>
-          <w:bCs/>
           <w:noProof/>
         </w:rPr>
         <mc:AlternateContent>
           <mc:Choice Requires="wps">
             <w:drawing>
-              <wp:anchor distT="0" distB="0" distL="114300" distR="114300" simplePos="0" relativeHeight="251659264" behindDoc="0" locked="0" layoutInCell="1" allowOverlap="1" wp14:anchorId="3A2ED01F" wp14:editId="04EAE7A1">
+              <wp:anchor distT="0" distB="0" distL="114300" distR="114300" simplePos="0" relativeHeight="251659264" behindDoc="0" locked="0" layoutInCell="1" allowOverlap="1" wp14:anchorId="3A2ED01F" wp14:editId="06A6496C">
                 <wp:simplePos x="0" y="0"/>
                 <wp:positionH relativeFrom="margin">
                   <wp:align>left</wp:align>
@@ -1523,7 +1493,7 @@
           </mc:Choice>
           <mc:Fallback>
             <w:pict>
-              <v:rect w14:anchorId="2827C9CB" id="Rectángulo 1" o:spid="_x0000_s1026" style="position:absolute;margin-left:0;margin-top:42.15pt;width:134.65pt;height:134.65pt;z-index:251659264;visibility:visible;mso-wrap-style:square;mso-width-percent:0;mso-height-percent:0;mso-wrap-distance-left:9pt;mso-wrap-distance-top:0;mso-wrap-distance-right:9pt;mso-wrap-distance-bottom:0;mso-position-horizontal:left;mso-position-horizontal-relative:margin;mso-position-vertical:absolute;mso-position-vertical-relative:text;mso-width-percent:0;mso-height-percent:0;mso-width-relative:margin;mso-height-relative:margin;v-text-anchor:middle" o:gfxdata="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" filled="f" strokecolor="black [3213]" strokeweight="1pt">
+              <v:rect w14:anchorId="52102C5D" id="Rectángulo 1" o:spid="_x0000_s1026" style="position:absolute;margin-left:0;margin-top:42.15pt;width:134.65pt;height:134.65pt;z-index:251659264;visibility:visible;mso-wrap-style:square;mso-width-percent:0;mso-height-percent:0;mso-wrap-distance-left:9pt;mso-wrap-distance-top:0;mso-wrap-distance-right:9pt;mso-wrap-distance-bottom:0;mso-position-horizontal:left;mso-position-horizontal-relative:margin;mso-position-vertical:absolute;mso-position-vertical-relative:text;mso-width-percent:0;mso-height-percent:0;mso-width-relative:margin;mso-height-relative:margin;v-text-anchor:middle" o:gfxdata="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" filled="f" strokecolor="black [3213]" strokeweight="1pt">
                 <w10:wrap anchorx="margin"/>
               </v:rect>
             </w:pict>
@@ -1532,14 +1502,12 @@
       </w:r>
       <w:r>
         <w:rPr>
-          <w:b/>
-          <w:bCs/>
           <w:noProof/>
         </w:rPr>
         <mc:AlternateContent>
           <mc:Choice Requires="wps">
             <w:drawing>
-              <wp:anchor distT="0" distB="0" distL="114300" distR="114300" simplePos="0" relativeHeight="251685888" behindDoc="0" locked="0" layoutInCell="1" allowOverlap="1" wp14:anchorId="7C1D9D82" wp14:editId="4F30185F">
+              <wp:anchor distT="0" distB="0" distL="114300" distR="114300" simplePos="0" relativeHeight="251685888" behindDoc="0" locked="0" layoutInCell="1" allowOverlap="1" wp14:anchorId="7C1D9D82" wp14:editId="345B5A4D">
                 <wp:simplePos x="0" y="0"/>
                 <wp:positionH relativeFrom="margin">
                   <wp:align>center</wp:align>
@@ -1607,7 +1575,7 @@
           </mc:Choice>
           <mc:Fallback>
             <w:pict>
-              <v:rect w14:anchorId="7DC44BB7" id="Rectángulo 17" o:spid="_x0000_s1026" style="position:absolute;margin-left:0;margin-top:42.45pt;width:134.65pt;height:134.65pt;z-index:251685888;visibility:visible;mso-wrap-style:square;mso-width-percent:0;mso-height-percent:0;mso-wrap-distance-left:9pt;mso-wrap-distance-top:0;mso-wrap-distance-right:9pt;mso-wrap-distance-bottom:0;mso-position-horizontal:center;mso-position-horizontal-relative:margin;mso-position-vertical:absolute;mso-position-vertical-relative:text;mso-width-percent:0;mso-height-percent:0;mso-width-relative:margin;mso-height-relative:margin;v-text-anchor:middle" o:gfxdata="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" filled="f" strokecolor="black [3213]" strokeweight="1pt">
+              <v:rect w14:anchorId="3BDF7151" id="Rectángulo 17" o:spid="_x0000_s1026" style="position:absolute;margin-left:0;margin-top:42.45pt;width:134.65pt;height:134.65pt;z-index:251685888;visibility:visible;mso-wrap-style:square;mso-width-percent:0;mso-height-percent:0;mso-wrap-distance-left:9pt;mso-wrap-distance-top:0;mso-wrap-distance-right:9pt;mso-wrap-distance-bottom:0;mso-position-horizontal:center;mso-position-horizontal-relative:margin;mso-position-vertical:absolute;mso-position-vertical-relative:text;mso-width-percent:0;mso-height-percent:0;mso-width-relative:margin;mso-height-relative:margin;v-text-anchor:middle" o:gfxdata="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" filled="f" strokecolor="black [3213]" strokeweight="1pt">
                 <w10:wrap anchorx="margin"/>
               </v:rect>
             </w:pict>
@@ -1616,14 +1584,12 @@
       </w:r>
       <w:r>
         <w:rPr>
-          <w:b/>
-          <w:bCs/>
           <w:noProof/>
         </w:rPr>
         <mc:AlternateContent>
           <mc:Choice Requires="wps">
             <w:drawing>
-              <wp:anchor distT="45720" distB="45720" distL="114300" distR="114300" simplePos="0" relativeHeight="251679744" behindDoc="0" locked="0" layoutInCell="1" allowOverlap="1" wp14:anchorId="7587F52F" wp14:editId="037C5EC1">
+              <wp:anchor distT="45720" distB="45720" distL="114300" distR="114300" simplePos="0" relativeHeight="251679744" behindDoc="0" locked="0" layoutInCell="1" allowOverlap="1" wp14:anchorId="7587F52F" wp14:editId="2FA3F9F1">
                 <wp:simplePos x="0" y="0"/>
                 <wp:positionH relativeFrom="margin">
                   <wp:align>center</wp:align>
@@ -1716,14 +1682,12 @@
       </w:r>
       <w:r>
         <w:rPr>
-          <w:b/>
-          <w:bCs/>
           <w:noProof/>
         </w:rPr>
         <mc:AlternateContent>
           <mc:Choice Requires="wps">
             <w:drawing>
-              <wp:anchor distT="45720" distB="45720" distL="114300" distR="114300" simplePos="0" relativeHeight="251677696" behindDoc="0" locked="0" layoutInCell="1" allowOverlap="1" wp14:anchorId="0917F4C3" wp14:editId="554BCE0E">
+              <wp:anchor distT="45720" distB="45720" distL="114300" distR="114300" simplePos="0" relativeHeight="251677696" behindDoc="0" locked="0" layoutInCell="1" allowOverlap="1" wp14:anchorId="0917F4C3" wp14:editId="40B84E58">
                 <wp:simplePos x="0" y="0"/>
                 <wp:positionH relativeFrom="margin">
                   <wp:posOffset>29845</wp:posOffset>
@@ -1816,14 +1780,12 @@
       </w:r>
       <w:r>
         <w:rPr>
-          <w:b/>
-          <w:bCs/>
           <w:noProof/>
         </w:rPr>
         <mc:AlternateContent>
           <mc:Choice Requires="wps">
             <w:drawing>
-              <wp:anchor distT="45720" distB="45720" distL="114300" distR="114300" simplePos="0" relativeHeight="251671552" behindDoc="0" locked="0" layoutInCell="1" allowOverlap="1" wp14:anchorId="1889BFB8" wp14:editId="727C5129">
+              <wp:anchor distT="45720" distB="45720" distL="114300" distR="114300" simplePos="0" relativeHeight="251671552" behindDoc="0" locked="0" layoutInCell="1" allowOverlap="1" wp14:anchorId="1889BFB8" wp14:editId="79A25DDB">
                 <wp:simplePos x="0" y="0"/>
                 <wp:positionH relativeFrom="column">
                   <wp:posOffset>36195</wp:posOffset>
@@ -1916,31 +1878,35 @@
       </w:r>
     </w:p>
     <w:p>
-      <w:r>
-        <w:rPr>
-          <w:noProof/>
-        </w:rPr>
+      <w:pPr>
+        <w:pStyle w:val="Prrafodelista"/>
+        <w:numPr>
+          <w:ilvl w:val="0"/>
+          <w:numId w:val="1"/>
+        </w:numPr>
+      </w:pPr>
+      <w:r>
         <w:drawing>
-          <wp:anchor distT="0" distB="0" distL="114300" distR="114300" simplePos="0" relativeHeight="251722752" behindDoc="1" locked="0" layoutInCell="1" allowOverlap="1" wp14:anchorId="55C8CD11" wp14:editId="57DD6C81">
+          <wp:anchor distT="0" distB="0" distL="114300" distR="114300" simplePos="0" relativeHeight="251736064" behindDoc="1" locked="0" layoutInCell="1" allowOverlap="1" wp14:anchorId="351EC629" wp14:editId="090684C5">
             <wp:simplePos x="0" y="0"/>
             <wp:positionH relativeFrom="margin">
-              <wp:align>right</wp:align>
+              <wp:align>center</wp:align>
             </wp:positionH>
             <wp:positionV relativeFrom="paragraph">
-              <wp:posOffset>2667000</wp:posOffset>
+              <wp:posOffset>2747178</wp:posOffset>
             </wp:positionV>
-            <wp:extent cx="1762125" cy="1747799"/>
-            <wp:effectExtent l="0" t="0" r="0" b="5080"/>
+            <wp:extent cx="1735455" cy="1834515"/>
+            <wp:effectExtent l="0" t="0" r="0" b="0"/>
             <wp:wrapTight wrapText="bothSides">
               <wp:wrapPolygon edited="0">
                 <wp:start x="0" y="0"/>
-                <wp:lineTo x="0" y="21427"/>
-                <wp:lineTo x="21250" y="21427"/>
-                <wp:lineTo x="21250" y="0"/>
+                <wp:lineTo x="0" y="21308"/>
+                <wp:lineTo x="21339" y="21308"/>
+                <wp:lineTo x="21339" y="0"/>
                 <wp:lineTo x="0" y="0"/>
               </wp:wrapPolygon>
             </wp:wrapTight>
-            <wp:docPr id="1352738363" name="Imagen 1"/>
+            <wp:docPr id="564672138" name="Imagen 1"/>
             <wp:cNvGraphicFramePr>
               <a:graphicFrameLocks xmlns:a="http://schemas.openxmlformats.org/drawingml/2006/main" noChangeAspect="1"/>
             </wp:cNvGraphicFramePr>
@@ -1948,7 +1914,7 @@
               <a:graphicData uri="http://schemas.openxmlformats.org/drawingml/2006/picture">
                 <pic:pic xmlns:pic="http://schemas.openxmlformats.org/drawingml/2006/picture">
                   <pic:nvPicPr>
-                    <pic:cNvPr id="1352738363" name=""/>
+                    <pic:cNvPr id="564672138" name=""/>
                     <pic:cNvPicPr/>
                   </pic:nvPicPr>
                   <pic:blipFill>
@@ -1966,7 +1932,7 @@
                   <pic:spPr>
                     <a:xfrm>
                       <a:off x="0" y="0"/>
-                      <a:ext cx="1762125" cy="1747799"/>
+                      <a:ext cx="1735455" cy="1834515"/>
                     </a:xfrm>
                     <a:prstGeom prst="rect">
                       <a:avLst/>
@@ -1975,34 +1941,37 @@
                 </pic:pic>
               </a:graphicData>
             </a:graphic>
+            <wp14:sizeRelH relativeFrom="margin">
+              <wp14:pctWidth>0</wp14:pctWidth>
+            </wp14:sizeRelH>
+            <wp14:sizeRelV relativeFrom="margin">
+              <wp14:pctHeight>0</wp14:pctHeight>
+            </wp14:sizeRelV>
           </wp:anchor>
         </w:drawing>
       </w:r>
       <w:r>
-        <w:rPr>
-          <w:noProof/>
-        </w:rPr>
         <w:drawing>
-          <wp:anchor distT="0" distB="0" distL="114300" distR="114300" simplePos="0" relativeHeight="251721728" behindDoc="1" locked="0" layoutInCell="1" allowOverlap="1" wp14:anchorId="3C096163" wp14:editId="5D09A93A">
+          <wp:anchor distT="0" distB="0" distL="114300" distR="114300" simplePos="0" relativeHeight="251735040" behindDoc="1" locked="0" layoutInCell="1" allowOverlap="1" wp14:anchorId="40C73843" wp14:editId="0FE13822">
             <wp:simplePos x="0" y="0"/>
             <wp:positionH relativeFrom="margin">
-              <wp:posOffset>1853565</wp:posOffset>
+              <wp:align>left</wp:align>
             </wp:positionH>
             <wp:positionV relativeFrom="paragraph">
-              <wp:posOffset>2600325</wp:posOffset>
+              <wp:posOffset>2764119</wp:posOffset>
             </wp:positionV>
-            <wp:extent cx="1681480" cy="1695450"/>
+            <wp:extent cx="1733550" cy="1836420"/>
             <wp:effectExtent l="0" t="0" r="0" b="0"/>
             <wp:wrapTight wrapText="bothSides">
               <wp:wrapPolygon edited="0">
                 <wp:start x="0" y="0"/>
-                <wp:lineTo x="0" y="21357"/>
-                <wp:lineTo x="21290" y="21357"/>
-                <wp:lineTo x="21290" y="0"/>
+                <wp:lineTo x="0" y="21286"/>
+                <wp:lineTo x="21363" y="21286"/>
+                <wp:lineTo x="21363" y="0"/>
                 <wp:lineTo x="0" y="0"/>
               </wp:wrapPolygon>
             </wp:wrapTight>
-            <wp:docPr id="718748843" name="Imagen 1"/>
+            <wp:docPr id="45024311" name="Imagen 1"/>
             <wp:cNvGraphicFramePr>
               <a:graphicFrameLocks xmlns:a="http://schemas.openxmlformats.org/drawingml/2006/main" noChangeAspect="1"/>
             </wp:cNvGraphicFramePr>
@@ -2010,7 +1979,7 @@
               <a:graphicData uri="http://schemas.openxmlformats.org/drawingml/2006/picture">
                 <pic:pic xmlns:pic="http://schemas.openxmlformats.org/drawingml/2006/picture">
                   <pic:nvPicPr>
-                    <pic:cNvPr id="718748843" name=""/>
+                    <pic:cNvPr id="45024311" name=""/>
                     <pic:cNvPicPr/>
                   </pic:nvPicPr>
                   <pic:blipFill>
@@ -2028,7 +1997,7 @@
                   <pic:spPr>
                     <a:xfrm>
                       <a:off x="0" y="0"/>
-                      <a:ext cx="1681480" cy="1695450"/>
+                      <a:ext cx="1733550" cy="1836420"/>
                     </a:xfrm>
                     <a:prstGeom prst="rect">
                       <a:avLst/>
@@ -2047,30 +2016,27 @@
         </w:drawing>
       </w:r>
       <w:r>
-        <w:rPr>
-          <w:noProof/>
-        </w:rPr>
         <w:drawing>
-          <wp:anchor distT="0" distB="0" distL="114300" distR="114300" simplePos="0" relativeHeight="251720704" behindDoc="1" locked="0" layoutInCell="1" allowOverlap="1" wp14:anchorId="6A122CC6" wp14:editId="65BE9A64">
+          <wp:anchor distT="0" distB="0" distL="114300" distR="114300" simplePos="0" relativeHeight="251737088" behindDoc="1" locked="0" layoutInCell="1" allowOverlap="1" wp14:anchorId="26976067" wp14:editId="1A405F95">
             <wp:simplePos x="0" y="0"/>
-            <wp:positionH relativeFrom="margin">
-              <wp:align>left</wp:align>
+            <wp:positionH relativeFrom="column">
+              <wp:posOffset>3655695</wp:posOffset>
             </wp:positionH>
             <wp:positionV relativeFrom="paragraph">
-              <wp:posOffset>2657475</wp:posOffset>
+              <wp:posOffset>2745476</wp:posOffset>
             </wp:positionV>
-            <wp:extent cx="1672590" cy="1695450"/>
-            <wp:effectExtent l="0" t="0" r="3810" b="0"/>
+            <wp:extent cx="1776730" cy="1877060"/>
+            <wp:effectExtent l="0" t="0" r="0" b="8890"/>
             <wp:wrapTight wrapText="bothSides">
               <wp:wrapPolygon edited="0">
                 <wp:start x="0" y="0"/>
-                <wp:lineTo x="0" y="21357"/>
-                <wp:lineTo x="21403" y="21357"/>
-                <wp:lineTo x="21403" y="0"/>
+                <wp:lineTo x="0" y="21483"/>
+                <wp:lineTo x="21307" y="21483"/>
+                <wp:lineTo x="21307" y="0"/>
                 <wp:lineTo x="0" y="0"/>
               </wp:wrapPolygon>
             </wp:wrapTight>
-            <wp:docPr id="1678595337" name="Imagen 1"/>
+            <wp:docPr id="1108580713" name="Imagen 1"/>
             <wp:cNvGraphicFramePr>
               <a:graphicFrameLocks xmlns:a="http://schemas.openxmlformats.org/drawingml/2006/main" noChangeAspect="1"/>
             </wp:cNvGraphicFramePr>
@@ -2078,7 +2044,7 @@
               <a:graphicData uri="http://schemas.openxmlformats.org/drawingml/2006/picture">
                 <pic:pic xmlns:pic="http://schemas.openxmlformats.org/drawingml/2006/picture">
                   <pic:nvPicPr>
-                    <pic:cNvPr id="1678595337" name=""/>
+                    <pic:cNvPr id="1108580713" name=""/>
                     <pic:cNvPicPr/>
                   </pic:nvPicPr>
                   <pic:blipFill>
@@ -2096,7 +2062,7 @@
                   <pic:spPr>
                     <a:xfrm>
                       <a:off x="0" y="0"/>
-                      <a:ext cx="1674554" cy="1697148"/>
+                      <a:ext cx="1776730" cy="1877060"/>
                     </a:xfrm>
                     <a:prstGeom prst="rect">
                       <a:avLst/>
@@ -2116,122 +2082,6 @@
       </w:r>
     </w:p>
     <w:p/>
-    <w:p/>
-    <w:p>
-      <w:r>
-        <w:rPr>
-          <w:noProof/>
-        </w:rPr>
-        <w:drawing>
-          <wp:anchor distT="0" distB="0" distL="114300" distR="114300" simplePos="0" relativeHeight="251723776" behindDoc="1" locked="0" layoutInCell="1" allowOverlap="1" wp14:anchorId="0DD7BC47" wp14:editId="2EC17C48">
-            <wp:simplePos x="0" y="0"/>
-            <wp:positionH relativeFrom="column">
-              <wp:posOffset>3091815</wp:posOffset>
-            </wp:positionH>
-            <wp:positionV relativeFrom="paragraph">
-              <wp:posOffset>745490</wp:posOffset>
-            </wp:positionV>
-            <wp:extent cx="2667000" cy="1793875"/>
-            <wp:effectExtent l="0" t="0" r="0" b="0"/>
-            <wp:wrapTight wrapText="bothSides">
-              <wp:wrapPolygon edited="0">
-                <wp:start x="0" y="0"/>
-                <wp:lineTo x="0" y="21332"/>
-                <wp:lineTo x="21446" y="21332"/>
-                <wp:lineTo x="21446" y="0"/>
-                <wp:lineTo x="0" y="0"/>
-              </wp:wrapPolygon>
-            </wp:wrapTight>
-            <wp:docPr id="1664534161" name="Imagen 1"/>
-            <wp:cNvGraphicFramePr>
-              <a:graphicFrameLocks xmlns:a="http://schemas.openxmlformats.org/drawingml/2006/main" noChangeAspect="1"/>
-            </wp:cNvGraphicFramePr>
-            <a:graphic xmlns:a="http://schemas.openxmlformats.org/drawingml/2006/main">
-              <a:graphicData uri="http://schemas.openxmlformats.org/drawingml/2006/picture">
-                <pic:pic xmlns:pic="http://schemas.openxmlformats.org/drawingml/2006/picture">
-                  <pic:nvPicPr>
-                    <pic:cNvPr id="1664534161" name=""/>
-                    <pic:cNvPicPr/>
-                  </pic:nvPicPr>
-                  <pic:blipFill>
-                    <a:blip r:embed="rId13">
-                      <a:extLst>
-                        <a:ext uri="{28A0092B-C50C-407E-A947-70E740481C1C}">
-                          <a14:useLocalDpi xmlns:a14="http://schemas.microsoft.com/office/drawing/2010/main" val="0"/>
-                        </a:ext>
-                      </a:extLst>
-                    </a:blip>
-                    <a:stretch>
-                      <a:fillRect/>
-                    </a:stretch>
-                  </pic:blipFill>
-                  <pic:spPr>
-                    <a:xfrm>
-                      <a:off x="0" y="0"/>
-                      <a:ext cx="2667000" cy="1793875"/>
-                    </a:xfrm>
-                    <a:prstGeom prst="rect">
-                      <a:avLst/>
-                    </a:prstGeom>
-                  </pic:spPr>
-                </pic:pic>
-              </a:graphicData>
-            </a:graphic>
-            <wp14:sizeRelH relativeFrom="margin">
-              <wp14:pctWidth>0</wp14:pctWidth>
-            </wp14:sizeRelH>
-            <wp14:sizeRelV relativeFrom="margin">
-              <wp14:pctHeight>0</wp14:pctHeight>
-            </wp14:sizeRelV>
-          </wp:anchor>
-        </w:drawing>
-      </w:r>
-    </w:p>
-    <w:p>
-      <w:pPr>
-        <w:tabs>
-          <w:tab w:val="left" w:pos="6405"/>
-        </w:tabs>
-      </w:pPr>
-      <w:r>
-        <w:tab/>
-      </w:r>
-    </w:p>
-    <w:p>
-      <w:pPr>
-        <w:tabs>
-          <w:tab w:val="left" w:pos="6405"/>
-        </w:tabs>
-      </w:pPr>
-    </w:p>
-    <w:p>
-      <w:pPr>
-        <w:tabs>
-          <w:tab w:val="left" w:pos="6405"/>
-        </w:tabs>
-      </w:pPr>
-    </w:p>
-    <w:p>
-      <w:pPr>
-        <w:tabs>
-          <w:tab w:val="left" w:pos="6405"/>
-        </w:tabs>
-      </w:pPr>
-    </w:p>
-    <w:p>
-      <w:pPr>
-        <w:tabs>
-          <w:tab w:val="left" w:pos="6405"/>
-        </w:tabs>
-      </w:pPr>
-    </w:p>
-    <w:p>
-      <w:pPr>
-        <w:tabs>
-          <w:tab w:val="left" w:pos="6405"/>
-        </w:tabs>
-      </w:pPr>
-    </w:p>
     <w:tbl>
       <w:tblPr>
         <w:tblStyle w:val="Tablaconcuadrcula"/>
@@ -2351,12 +2201,19 @@
               <w:textAlignment w:val="baseline"/>
               <w:rPr>
                 <w:rFonts w:ascii="Courier New" w:eastAsia="Times New Roman" w:hAnsi="Courier New" w:cs="Courier New"/>
-                <w:color w:val="000000"/>
                 <w:sz w:val="21"/>
                 <w:szCs w:val="21"/>
                 <w:lang w:eastAsia="es-ES"/>
               </w:rPr>
             </w:pPr>
+            <w:r>
+              <w:rPr>
+                <w:rFonts w:ascii="Consolas" w:hAnsi="Consolas"/>
+                <w:sz w:val="21"/>
+                <w:szCs w:val="21"/>
+              </w:rPr>
+              <w:t>14594.0</w:t>
+            </w:r>
           </w:p>
         </w:tc>
       </w:tr>
@@ -2423,11 +2280,18 @@
               <w:jc w:val="center"/>
               <w:textAlignment w:val="baseline"/>
               <w:rPr>
-                <w:color w:val="000000"/>
                 <w:sz w:val="21"/>
                 <w:szCs w:val="21"/>
               </w:rPr>
             </w:pPr>
+            <w:r>
+              <w:rPr>
+                <w:rFonts w:ascii="Consolas" w:hAnsi="Consolas"/>
+                <w:sz w:val="21"/>
+                <w:szCs w:val="21"/>
+              </w:rPr>
+              <w:t>40920.0</w:t>
+            </w:r>
           </w:p>
         </w:tc>
       </w:tr>
@@ -2474,11 +2338,19 @@
               <w:jc w:val="center"/>
               <w:textAlignment w:val="baseline"/>
               <w:rPr>
-                <w:color w:val="000000"/>
+                <w:rFonts w:ascii="Consolas" w:hAnsi="Consolas"/>
                 <w:sz w:val="21"/>
                 <w:szCs w:val="21"/>
               </w:rPr>
             </w:pPr>
+            <w:r>
+              <w:rPr>
+                <w:rFonts w:ascii="Consolas" w:hAnsi="Consolas"/>
+                <w:sz w:val="21"/>
+                <w:szCs w:val="21"/>
+              </w:rPr>
+              <w:t>30728.0</w:t>
+            </w:r>
           </w:p>
         </w:tc>
       </w:tr>
@@ -2525,11 +2397,18 @@
               <w:jc w:val="center"/>
               <w:textAlignment w:val="baseline"/>
               <w:rPr>
-                <w:color w:val="000000"/>
                 <w:sz w:val="21"/>
                 <w:szCs w:val="21"/>
               </w:rPr>
             </w:pPr>
+            <w:r>
+              <w:rPr>
+                <w:rFonts w:ascii="Consolas" w:hAnsi="Consolas"/>
+                <w:sz w:val="21"/>
+                <w:szCs w:val="21"/>
+              </w:rPr>
+              <w:t>0.8497</w:t>
+            </w:r>
           </w:p>
         </w:tc>
       </w:tr>
@@ -2576,11 +2455,18 @@
               <w:jc w:val="center"/>
               <w:textAlignment w:val="baseline"/>
               <w:rPr>
-                <w:color w:val="000000"/>
                 <w:sz w:val="21"/>
                 <w:szCs w:val="21"/>
               </w:rPr>
             </w:pPr>
+            <w:r>
+              <w:rPr>
+                <w:rFonts w:ascii="Consolas" w:hAnsi="Consolas"/>
+                <w:sz w:val="21"/>
+                <w:szCs w:val="21"/>
+              </w:rPr>
+              <w:t>136.3146</w:t>
+            </w:r>
           </w:p>
         </w:tc>
       </w:tr>
@@ -2627,11 +2513,18 @@
               <w:jc w:val="center"/>
               <w:textAlignment w:val="baseline"/>
               <w:rPr>
-                <w:color w:val="000000"/>
                 <w:sz w:val="21"/>
                 <w:szCs w:val="21"/>
               </w:rPr>
             </w:pPr>
+            <w:r>
+              <w:rPr>
+                <w:rFonts w:ascii="Consolas" w:hAnsi="Consolas"/>
+                <w:sz w:val="21"/>
+                <w:szCs w:val="21"/>
+              </w:rPr>
+              <w:t>0.3566</w:t>
+            </w:r>
           </w:p>
         </w:tc>
       </w:tr>
@@ -2687,11 +2580,18 @@
               <w:jc w:val="center"/>
               <w:textAlignment w:val="baseline"/>
               <w:rPr>
-                <w:color w:val="000000"/>
                 <w:sz w:val="21"/>
                 <w:szCs w:val="21"/>
               </w:rPr>
             </w:pPr>
+            <w:r>
+              <w:rPr>
+                <w:rFonts w:ascii="Consolas" w:hAnsi="Consolas"/>
+                <w:sz w:val="21"/>
+                <w:szCs w:val="21"/>
+              </w:rPr>
+              <w:t>265.5485</w:t>
+            </w:r>
           </w:p>
         </w:tc>
       </w:tr>
@@ -2738,11 +2638,18 @@
               <w:jc w:val="center"/>
               <w:textAlignment w:val="baseline"/>
               <w:rPr>
-                <w:color w:val="000000"/>
                 <w:sz w:val="21"/>
                 <w:szCs w:val="21"/>
               </w:rPr>
             </w:pPr>
+            <w:r>
+              <w:rPr>
+                <w:rFonts w:ascii="Consolas" w:hAnsi="Consolas"/>
+                <w:sz w:val="21"/>
+                <w:szCs w:val="21"/>
+              </w:rPr>
+              <w:t>243.4466</w:t>
+            </w:r>
           </w:p>
         </w:tc>
       </w:tr>
@@ -2789,11 +2696,18 @@
               <w:jc w:val="center"/>
               <w:textAlignment w:val="baseline"/>
               <w:rPr>
-                <w:color w:val="000000"/>
                 <w:sz w:val="21"/>
                 <w:szCs w:val="21"/>
               </w:rPr>
             </w:pPr>
+            <w:r>
+              <w:rPr>
+                <w:rFonts w:ascii="Consolas" w:hAnsi="Consolas"/>
+                <w:sz w:val="21"/>
+                <w:szCs w:val="21"/>
+              </w:rPr>
+              <w:t>128.3662</w:t>
+            </w:r>
           </w:p>
         </w:tc>
       </w:tr>
@@ -2840,11 +2754,18 @@
               <w:jc w:val="center"/>
               <w:textAlignment w:val="baseline"/>
               <w:rPr>
-                <w:color w:val="000000"/>
                 <w:sz w:val="21"/>
                 <w:szCs w:val="21"/>
               </w:rPr>
             </w:pPr>
+            <w:r>
+              <w:rPr>
+                <w:rFonts w:ascii="Consolas" w:hAnsi="Consolas"/>
+                <w:sz w:val="21"/>
+                <w:szCs w:val="21"/>
+              </w:rPr>
+              <w:t>1.0085</w:t>
+            </w:r>
           </w:p>
         </w:tc>
       </w:tr>
@@ -2891,11 +2812,18 @@
               <w:jc w:val="center"/>
               <w:textAlignment w:val="baseline"/>
               <w:rPr>
-                <w:color w:val="000000"/>
                 <w:sz w:val="21"/>
                 <w:szCs w:val="21"/>
               </w:rPr>
             </w:pPr>
+            <w:r>
+              <w:rPr>
+                <w:rFonts w:ascii="Consolas" w:hAnsi="Consolas"/>
+                <w:sz w:val="21"/>
+                <w:szCs w:val="21"/>
+              </w:rPr>
+              <w:t>1359.787</w:t>
+            </w:r>
           </w:p>
         </w:tc>
       </w:tr>
@@ -2942,11 +2870,18 @@
               <w:jc w:val="center"/>
               <w:textAlignment w:val="baseline"/>
               <w:rPr>
-                <w:color w:val="000000"/>
                 <w:sz w:val="21"/>
                 <w:szCs w:val="21"/>
               </w:rPr>
             </w:pPr>
+            <w:r>
+              <w:rPr>
+                <w:rFonts w:ascii="Consolas" w:hAnsi="Consolas"/>
+                <w:sz w:val="21"/>
+                <w:szCs w:val="21"/>
+              </w:rPr>
+              <w:t>0.4749</w:t>
+            </w:r>
           </w:p>
         </w:tc>
       </w:tr>
@@ -2993,16 +2928,88 @@
               <w:jc w:val="center"/>
               <w:textAlignment w:val="baseline"/>
               <w:rPr>
-                <w:color w:val="000000"/>
                 <w:sz w:val="21"/>
                 <w:szCs w:val="21"/>
               </w:rPr>
             </w:pPr>
+            <w:r>
+              <w:rPr>
+                <w:rFonts w:ascii="Consolas" w:hAnsi="Consolas"/>
+                <w:sz w:val="21"/>
+                <w:szCs w:val="21"/>
+              </w:rPr>
+              <w:t>126.6973</w:t>
+            </w:r>
           </w:p>
         </w:tc>
       </w:tr>
     </w:tbl>
     <w:p>
+      <w:r>
+        <w:drawing>
+          <wp:anchor distT="0" distB="0" distL="114300" distR="114300" simplePos="0" relativeHeight="251738112" behindDoc="1" locked="0" layoutInCell="1" allowOverlap="1" wp14:anchorId="4C5873BB" wp14:editId="015BACB1">
+            <wp:simplePos x="0" y="0"/>
+            <wp:positionH relativeFrom="margin">
+              <wp:align>right</wp:align>
+            </wp:positionH>
+            <wp:positionV relativeFrom="paragraph">
+              <wp:posOffset>798830</wp:posOffset>
+            </wp:positionV>
+            <wp:extent cx="1955165" cy="1717675"/>
+            <wp:effectExtent l="0" t="0" r="6985" b="0"/>
+            <wp:wrapTight wrapText="bothSides">
+              <wp:wrapPolygon edited="0">
+                <wp:start x="0" y="0"/>
+                <wp:lineTo x="0" y="21321"/>
+                <wp:lineTo x="21467" y="21321"/>
+                <wp:lineTo x="21467" y="0"/>
+                <wp:lineTo x="0" y="0"/>
+              </wp:wrapPolygon>
+            </wp:wrapTight>
+            <wp:docPr id="516732713" name="Imagen 1"/>
+            <wp:cNvGraphicFramePr>
+              <a:graphicFrameLocks xmlns:a="http://schemas.openxmlformats.org/drawingml/2006/main" noChangeAspect="1"/>
+            </wp:cNvGraphicFramePr>
+            <a:graphic xmlns:a="http://schemas.openxmlformats.org/drawingml/2006/main">
+              <a:graphicData uri="http://schemas.openxmlformats.org/drawingml/2006/picture">
+                <pic:pic xmlns:pic="http://schemas.openxmlformats.org/drawingml/2006/picture">
+                  <pic:nvPicPr>
+                    <pic:cNvPr id="516732713" name=""/>
+                    <pic:cNvPicPr/>
+                  </pic:nvPicPr>
+                  <pic:blipFill>
+                    <a:blip r:embed="rId13">
+                      <a:extLst>
+                        <a:ext uri="{28A0092B-C50C-407E-A947-70E740481C1C}">
+                          <a14:useLocalDpi xmlns:a14="http://schemas.microsoft.com/office/drawing/2010/main" val="0"/>
+                        </a:ext>
+                      </a:extLst>
+                    </a:blip>
+                    <a:stretch>
+                      <a:fillRect/>
+                    </a:stretch>
+                  </pic:blipFill>
+                  <pic:spPr>
+                    <a:xfrm>
+                      <a:off x="0" y="0"/>
+                      <a:ext cx="1955165" cy="1717675"/>
+                    </a:xfrm>
+                    <a:prstGeom prst="rect">
+                      <a:avLst/>
+                    </a:prstGeom>
+                  </pic:spPr>
+                </pic:pic>
+              </a:graphicData>
+            </a:graphic>
+            <wp14:sizeRelH relativeFrom="margin">
+              <wp14:pctWidth>0</wp14:pctWidth>
+            </wp14:sizeRelH>
+            <wp14:sizeRelV relativeFrom="margin">
+              <wp14:pctHeight>0</wp14:pctHeight>
+            </wp14:sizeRelV>
+          </wp:anchor>
+        </w:drawing>
+      </w:r>
       <w:r>
         <w:br w:type="page"/>
       </w:r>
@@ -3012,7 +3019,7 @@
         <w:pStyle w:val="Prrafodelista"/>
         <w:numPr>
           <w:ilvl w:val="0"/>
-          <w:numId w:val="1"/>
+          <w:numId w:val="3"/>
         </w:numPr>
         <w:jc w:val="both"/>
         <w:rPr>
@@ -3026,21 +3033,7 @@
           <w:bCs/>
         </w:rPr>
         <w:lastRenderedPageBreak/>
-        <w:t>Resultados para la imagen “histo_</w:t>
-      </w:r>
-      <w:r>
-        <w:rPr>
-          <w:b/>
-          <w:bCs/>
-        </w:rPr>
-        <w:t>2</w:t>
-      </w:r>
-      <w:r>
-        <w:rPr>
-          <w:b/>
-          <w:bCs/>
-        </w:rPr>
-        <w:t>.jpg”.</w:t>
+        <w:t>Resultados para la imagen “histo_2.jpg”.</w:t>
       </w:r>
     </w:p>
     <w:tbl>
@@ -3144,11 +3137,18 @@
               <w:jc w:val="center"/>
               <w:textAlignment w:val="baseline"/>
               <w:rPr>
-                <w:color w:val="000000"/>
                 <w:sz w:val="21"/>
                 <w:szCs w:val="21"/>
               </w:rPr>
             </w:pPr>
+            <w:r>
+              <w:rPr>
+                <w:rFonts w:ascii="Consolas" w:hAnsi="Consolas"/>
+                <w:sz w:val="21"/>
+                <w:szCs w:val="21"/>
+              </w:rPr>
+              <w:t>5100.0</w:t>
+            </w:r>
           </w:p>
         </w:tc>
       </w:tr>
@@ -3215,11 +3215,18 @@
               <w:jc w:val="center"/>
               <w:textAlignment w:val="baseline"/>
               <w:rPr>
-                <w:color w:val="000000"/>
                 <w:sz w:val="21"/>
                 <w:szCs w:val="21"/>
               </w:rPr>
             </w:pPr>
+            <w:r>
+              <w:rPr>
+                <w:rFonts w:ascii="Consolas" w:hAnsi="Consolas"/>
+                <w:sz w:val="21"/>
+                <w:szCs w:val="21"/>
+              </w:rPr>
+              <w:t>8036.0</w:t>
+            </w:r>
           </w:p>
         </w:tc>
       </w:tr>
@@ -3266,11 +3273,18 @@
               <w:jc w:val="center"/>
               <w:textAlignment w:val="baseline"/>
               <w:rPr>
-                <w:color w:val="000000"/>
                 <w:sz w:val="21"/>
                 <w:szCs w:val="21"/>
               </w:rPr>
             </w:pPr>
+            <w:r>
+              <w:rPr>
+                <w:rFonts w:ascii="Consolas" w:hAnsi="Consolas"/>
+                <w:sz w:val="21"/>
+                <w:szCs w:val="21"/>
+              </w:rPr>
+              <w:t>5262.0</w:t>
+            </w:r>
           </w:p>
         </w:tc>
       </w:tr>
@@ -3317,11 +3331,18 @@
               <w:jc w:val="center"/>
               <w:textAlignment w:val="baseline"/>
               <w:rPr>
-                <w:color w:val="000000"/>
                 <w:sz w:val="21"/>
                 <w:szCs w:val="21"/>
               </w:rPr>
             </w:pPr>
+            <w:r>
+              <w:rPr>
+                <w:rFonts w:ascii="Consolas" w:hAnsi="Consolas"/>
+                <w:sz w:val="21"/>
+                <w:szCs w:val="21"/>
+              </w:rPr>
+              <w:t>0.8323</w:t>
+            </w:r>
           </w:p>
         </w:tc>
       </w:tr>
@@ -3368,11 +3389,18 @@
               <w:jc w:val="center"/>
               <w:textAlignment w:val="baseline"/>
               <w:rPr>
-                <w:color w:val="000000"/>
                 <w:sz w:val="21"/>
                 <w:szCs w:val="21"/>
               </w:rPr>
             </w:pPr>
+            <w:r>
+              <w:rPr>
+                <w:rFonts w:ascii="Consolas" w:hAnsi="Consolas"/>
+                <w:sz w:val="21"/>
+                <w:szCs w:val="21"/>
+              </w:rPr>
+              <w:t>80.5824</w:t>
+            </w:r>
           </w:p>
         </w:tc>
       </w:tr>
@@ -3419,11 +3447,18 @@
               <w:jc w:val="center"/>
               <w:textAlignment w:val="baseline"/>
               <w:rPr>
-                <w:color w:val="000000"/>
                 <w:sz w:val="21"/>
                 <w:szCs w:val="21"/>
               </w:rPr>
             </w:pPr>
+            <w:r>
+              <w:rPr>
+                <w:rFonts w:ascii="Consolas" w:hAnsi="Consolas"/>
+                <w:sz w:val="21"/>
+                <w:szCs w:val="21"/>
+              </w:rPr>
+              <w:t>0.6346</w:t>
+            </w:r>
           </w:p>
         </w:tc>
       </w:tr>
@@ -3481,11 +3516,18 @@
               <w:jc w:val="center"/>
               <w:textAlignment w:val="baseline"/>
               <w:rPr>
-                <w:color w:val="000000"/>
                 <w:sz w:val="21"/>
                 <w:szCs w:val="21"/>
               </w:rPr>
             </w:pPr>
+            <w:r>
+              <w:rPr>
+                <w:rFonts w:ascii="Consolas" w:hAnsi="Consolas"/>
+                <w:sz w:val="21"/>
+                <w:szCs w:val="21"/>
+              </w:rPr>
+              <w:t>107.5407</w:t>
+            </w:r>
           </w:p>
         </w:tc>
       </w:tr>
@@ -3532,11 +3574,18 @@
               <w:jc w:val="center"/>
               <w:textAlignment w:val="baseline"/>
               <w:rPr>
-                <w:color w:val="000000"/>
                 <w:sz w:val="21"/>
                 <w:szCs w:val="21"/>
               </w:rPr>
             </w:pPr>
+            <w:r>
+              <w:rPr>
+                <w:rFonts w:ascii="Consolas" w:hAnsi="Consolas"/>
+                <w:sz w:val="21"/>
+                <w:szCs w:val="21"/>
+              </w:rPr>
+              <w:t>108.4835</w:t>
+            </w:r>
           </w:p>
         </w:tc>
       </w:tr>
@@ -3583,11 +3632,18 @@
               <w:jc w:val="center"/>
               <w:textAlignment w:val="baseline"/>
               <w:rPr>
-                <w:color w:val="000000"/>
                 <w:sz w:val="21"/>
                 <w:szCs w:val="21"/>
               </w:rPr>
             </w:pPr>
+            <w:r>
+              <w:rPr>
+                <w:rFonts w:ascii="Consolas" w:hAnsi="Consolas"/>
+                <w:sz w:val="21"/>
+                <w:szCs w:val="21"/>
+              </w:rPr>
+              <w:t>60.1386</w:t>
+            </w:r>
           </w:p>
         </w:tc>
       </w:tr>
@@ -3634,11 +3690,18 @@
               <w:jc w:val="center"/>
               <w:textAlignment w:val="baseline"/>
               <w:rPr>
-                <w:color w:val="000000"/>
                 <w:sz w:val="21"/>
                 <w:szCs w:val="21"/>
               </w:rPr>
             </w:pPr>
+            <w:r>
+              <w:rPr>
+                <w:rFonts w:ascii="Consolas" w:hAnsi="Consolas"/>
+                <w:sz w:val="21"/>
+                <w:szCs w:val="21"/>
+              </w:rPr>
+              <w:t>-0.5646</w:t>
+            </w:r>
           </w:p>
         </w:tc>
       </w:tr>
@@ -3685,11 +3748,18 @@
               <w:jc w:val="center"/>
               <w:textAlignment w:val="baseline"/>
               <w:rPr>
-                <w:color w:val="000000"/>
                 <w:sz w:val="21"/>
                 <w:szCs w:val="21"/>
               </w:rPr>
             </w:pPr>
+            <w:r>
+              <w:rPr>
+                <w:rFonts w:ascii="Consolas" w:hAnsi="Consolas"/>
+                <w:sz w:val="21"/>
+                <w:szCs w:val="21"/>
+              </w:rPr>
+              <w:t>289.463</w:t>
+            </w:r>
           </w:p>
         </w:tc>
       </w:tr>
@@ -3736,11 +3806,18 @@
               <w:jc w:val="center"/>
               <w:textAlignment w:val="baseline"/>
               <w:rPr>
-                <w:color w:val="000000"/>
                 <w:sz w:val="21"/>
                 <w:szCs w:val="21"/>
               </w:rPr>
             </w:pPr>
+            <w:r>
+              <w:rPr>
+                <w:rFonts w:ascii="Consolas" w:hAnsi="Consolas"/>
+                <w:sz w:val="21"/>
+                <w:szCs w:val="21"/>
+              </w:rPr>
+              <w:t>0.9692</w:t>
+            </w:r>
           </w:p>
         </w:tc>
       </w:tr>
@@ -3787,11 +3864,18 @@
               <w:jc w:val="center"/>
               <w:textAlignment w:val="baseline"/>
               <w:rPr>
-                <w:color w:val="000000"/>
                 <w:sz w:val="21"/>
                 <w:szCs w:val="21"/>
               </w:rPr>
             </w:pPr>
+            <w:r>
+              <w:rPr>
+                <w:rFonts w:ascii="Consolas" w:hAnsi="Consolas"/>
+                <w:sz w:val="21"/>
+                <w:szCs w:val="21"/>
+              </w:rPr>
+              <w:t>16.4292</w:t>
+            </w:r>
           </w:p>
         </w:tc>
       </w:tr>
@@ -3805,30 +3889,27 @@
         </w:rPr>
       </w:pPr>
       <w:r>
-        <w:rPr>
-          <w:noProof/>
-        </w:rPr>
         <w:drawing>
-          <wp:anchor distT="0" distB="0" distL="114300" distR="114300" simplePos="0" relativeHeight="251726848" behindDoc="1" locked="0" layoutInCell="1" allowOverlap="1" wp14:anchorId="1DE694D4" wp14:editId="7F1DD44D">
+          <wp:anchor distT="0" distB="0" distL="114300" distR="114300" simplePos="0" relativeHeight="251741184" behindDoc="1" locked="0" layoutInCell="1" allowOverlap="1" wp14:anchorId="7DDCEB20" wp14:editId="515983D9">
             <wp:simplePos x="0" y="0"/>
             <wp:positionH relativeFrom="margin">
-              <wp:posOffset>3691255</wp:posOffset>
+              <wp:align>right</wp:align>
             </wp:positionH>
             <wp:positionV relativeFrom="paragraph">
-              <wp:posOffset>561975</wp:posOffset>
+              <wp:posOffset>545465</wp:posOffset>
             </wp:positionV>
-            <wp:extent cx="1693545" cy="1680845"/>
-            <wp:effectExtent l="0" t="0" r="1905" b="0"/>
+            <wp:extent cx="1637665" cy="1730375"/>
+            <wp:effectExtent l="0" t="0" r="635" b="3175"/>
             <wp:wrapTight wrapText="bothSides">
               <wp:wrapPolygon edited="0">
                 <wp:start x="0" y="0"/>
-                <wp:lineTo x="0" y="21298"/>
-                <wp:lineTo x="21381" y="21298"/>
-                <wp:lineTo x="21381" y="0"/>
+                <wp:lineTo x="0" y="21402"/>
+                <wp:lineTo x="21357" y="21402"/>
+                <wp:lineTo x="21357" y="0"/>
                 <wp:lineTo x="0" y="0"/>
               </wp:wrapPolygon>
             </wp:wrapTight>
-            <wp:docPr id="449108867" name="Imagen 1"/>
+            <wp:docPr id="845117327" name="Imagen 1"/>
             <wp:cNvGraphicFramePr>
               <a:graphicFrameLocks xmlns:a="http://schemas.openxmlformats.org/drawingml/2006/main" noChangeAspect="1"/>
             </wp:cNvGraphicFramePr>
@@ -3836,7 +3917,7 @@
               <a:graphicData uri="http://schemas.openxmlformats.org/drawingml/2006/picture">
                 <pic:pic xmlns:pic="http://schemas.openxmlformats.org/drawingml/2006/picture">
                   <pic:nvPicPr>
-                    <pic:cNvPr id="449108867" name=""/>
+                    <pic:cNvPr id="845117327" name=""/>
                     <pic:cNvPicPr/>
                   </pic:nvPicPr>
                   <pic:blipFill>
@@ -3854,7 +3935,7 @@
                   <pic:spPr>
                     <a:xfrm>
                       <a:off x="0" y="0"/>
-                      <a:ext cx="1693545" cy="1680845"/>
+                      <a:ext cx="1637665" cy="1730375"/>
                     </a:xfrm>
                     <a:prstGeom prst="rect">
                       <a:avLst/>
@@ -3873,30 +3954,27 @@
         </w:drawing>
       </w:r>
       <w:r>
-        <w:rPr>
-          <w:noProof/>
-        </w:rPr>
         <w:drawing>
-          <wp:anchor distT="0" distB="0" distL="114300" distR="114300" simplePos="0" relativeHeight="251725824" behindDoc="1" locked="0" layoutInCell="1" allowOverlap="1" wp14:anchorId="6B6F9BAA" wp14:editId="39F845B1">
+          <wp:anchor distT="0" distB="0" distL="114300" distR="114300" simplePos="0" relativeHeight="251740160" behindDoc="1" locked="0" layoutInCell="1" allowOverlap="1" wp14:anchorId="2E8DAAE5" wp14:editId="4824EBE6">
             <wp:simplePos x="0" y="0"/>
             <wp:positionH relativeFrom="margin">
-              <wp:posOffset>1905635</wp:posOffset>
+              <wp:align>center</wp:align>
             </wp:positionH>
             <wp:positionV relativeFrom="paragraph">
-              <wp:posOffset>552450</wp:posOffset>
+              <wp:posOffset>533317</wp:posOffset>
             </wp:positionV>
-            <wp:extent cx="1638300" cy="1630045"/>
-            <wp:effectExtent l="0" t="0" r="0" b="8255"/>
+            <wp:extent cx="1709420" cy="1721485"/>
+            <wp:effectExtent l="0" t="0" r="5080" b="0"/>
             <wp:wrapTight wrapText="bothSides">
               <wp:wrapPolygon edited="0">
                 <wp:start x="0" y="0"/>
-                <wp:lineTo x="0" y="21457"/>
-                <wp:lineTo x="21349" y="21457"/>
-                <wp:lineTo x="21349" y="0"/>
+                <wp:lineTo x="0" y="21273"/>
+                <wp:lineTo x="21423" y="21273"/>
+                <wp:lineTo x="21423" y="0"/>
                 <wp:lineTo x="0" y="0"/>
               </wp:wrapPolygon>
             </wp:wrapTight>
-            <wp:docPr id="1487902367" name="Imagen 1"/>
+            <wp:docPr id="1044882404" name="Imagen 1"/>
             <wp:cNvGraphicFramePr>
               <a:graphicFrameLocks xmlns:a="http://schemas.openxmlformats.org/drawingml/2006/main" noChangeAspect="1"/>
             </wp:cNvGraphicFramePr>
@@ -3904,7 +3982,7 @@
               <a:graphicData uri="http://schemas.openxmlformats.org/drawingml/2006/picture">
                 <pic:pic xmlns:pic="http://schemas.openxmlformats.org/drawingml/2006/picture">
                   <pic:nvPicPr>
-                    <pic:cNvPr id="1487902367" name=""/>
+                    <pic:cNvPr id="1044882404" name=""/>
                     <pic:cNvPicPr/>
                   </pic:nvPicPr>
                   <pic:blipFill>
@@ -3922,7 +4000,7 @@
                   <pic:spPr>
                     <a:xfrm>
                       <a:off x="0" y="0"/>
-                      <a:ext cx="1638300" cy="1630045"/>
+                      <a:ext cx="1709420" cy="1721485"/>
                     </a:xfrm>
                     <a:prstGeom prst="rect">
                       <a:avLst/>
@@ -3941,30 +4019,27 @@
         </w:drawing>
       </w:r>
       <w:r>
-        <w:rPr>
-          <w:noProof/>
-        </w:rPr>
         <w:drawing>
-          <wp:anchor distT="0" distB="0" distL="114300" distR="114300" simplePos="0" relativeHeight="251724800" behindDoc="1" locked="0" layoutInCell="1" allowOverlap="1" wp14:anchorId="16F46C72" wp14:editId="63D2742D">
+          <wp:anchor distT="0" distB="0" distL="114300" distR="114300" simplePos="0" relativeHeight="251739136" behindDoc="1" locked="0" layoutInCell="1" allowOverlap="1" wp14:anchorId="238183C3" wp14:editId="4967C176">
             <wp:simplePos x="0" y="0"/>
             <wp:positionH relativeFrom="margin">
-              <wp:posOffset>-48895</wp:posOffset>
+              <wp:align>left</wp:align>
             </wp:positionH>
             <wp:positionV relativeFrom="paragraph">
-              <wp:posOffset>561340</wp:posOffset>
+              <wp:posOffset>498021</wp:posOffset>
             </wp:positionV>
-            <wp:extent cx="1755775" cy="1647825"/>
-            <wp:effectExtent l="0" t="0" r="0" b="9525"/>
+            <wp:extent cx="1798320" cy="1899920"/>
+            <wp:effectExtent l="0" t="0" r="0" b="5080"/>
             <wp:wrapTight wrapText="bothSides">
               <wp:wrapPolygon edited="0">
                 <wp:start x="0" y="0"/>
-                <wp:lineTo x="0" y="21475"/>
-                <wp:lineTo x="21327" y="21475"/>
-                <wp:lineTo x="21327" y="0"/>
+                <wp:lineTo x="0" y="21441"/>
+                <wp:lineTo x="21280" y="21441"/>
+                <wp:lineTo x="21280" y="0"/>
                 <wp:lineTo x="0" y="0"/>
               </wp:wrapPolygon>
             </wp:wrapTight>
-            <wp:docPr id="832084990" name="Imagen 1"/>
+            <wp:docPr id="1631808076" name="Imagen 1"/>
             <wp:cNvGraphicFramePr>
               <a:graphicFrameLocks xmlns:a="http://schemas.openxmlformats.org/drawingml/2006/main" noChangeAspect="1"/>
             </wp:cNvGraphicFramePr>
@@ -3972,11 +4047,11 @@
               <a:graphicData uri="http://schemas.openxmlformats.org/drawingml/2006/picture">
                 <pic:pic xmlns:pic="http://schemas.openxmlformats.org/drawingml/2006/picture">
                   <pic:nvPicPr>
-                    <pic:cNvPr id="832084990" name=""/>
+                    <pic:cNvPr id="1631808076" name=""/>
                     <pic:cNvPicPr/>
                   </pic:nvPicPr>
                   <pic:blipFill>
-                    <a:blip r:embed="rId16" cstate="print">
+                    <a:blip r:embed="rId16">
                       <a:extLst>
                         <a:ext uri="{28A0092B-C50C-407E-A947-70E740481C1C}">
                           <a14:useLocalDpi xmlns:a14="http://schemas.microsoft.com/office/drawing/2010/main" val="0"/>
@@ -3990,7 +4065,7 @@
                   <pic:spPr>
                     <a:xfrm>
                       <a:off x="0" y="0"/>
-                      <a:ext cx="1755775" cy="1647825"/>
+                      <a:ext cx="1798320" cy="1899920"/>
                     </a:xfrm>
                     <a:prstGeom prst="rect">
                       <a:avLst/>
@@ -4017,7 +4092,7 @@
         <mc:AlternateContent>
           <mc:Choice Requires="wps">
             <w:drawing>
-              <wp:anchor distT="45720" distB="45720" distL="114300" distR="114300" simplePos="0" relativeHeight="251706368" behindDoc="0" locked="0" layoutInCell="1" allowOverlap="1" wp14:anchorId="6653CCA1" wp14:editId="541D6817">
+              <wp:anchor distT="45720" distB="45720" distL="114300" distR="114300" simplePos="0" relativeHeight="251706368" behindDoc="0" locked="0" layoutInCell="1" allowOverlap="1" wp14:anchorId="6653CCA1" wp14:editId="346A97C3">
                 <wp:simplePos x="0" y="0"/>
                 <wp:positionH relativeFrom="margin">
                   <wp:posOffset>3682365</wp:posOffset>
@@ -4086,11 +4161,7 @@
           </mc:Choice>
           <mc:Fallback>
             <w:pict>
-              <v:shapetype w14:anchorId="6653CCA1" id="_x0000_t202" coordsize="21600,21600" o:spt="202" path="m,l,21600r21600,l21600,xe">
-                <v:stroke joinstyle="miter"/>
-                <v:path gradientshapeok="t" o:connecttype="rect"/>
-              </v:shapetype>
-              <v:shape id="_x0000_s1033" type="#_x0000_t202" style="position:absolute;left:0;text-align:left;margin-left:289.95pt;margin-top:22.5pt;width:133.1pt;height:25.1pt;z-index:251706368;visibility:visible;mso-wrap-style:square;mso-width-percent:0;mso-height-percent:0;mso-wrap-distance-left:9pt;mso-wrap-distance-top:3.6pt;mso-wrap-distance-right:9pt;mso-wrap-distance-bottom:3.6pt;mso-position-horizontal:absolute;mso-position-horizontal-relative:margin;mso-position-vertical:absolute;mso-position-vertical-relative:text;mso-width-percent:0;mso-height-percent:0;mso-width-relative:margin;mso-height-relative:margin;v-text-anchor:middle" o:gfxdata="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" filled="f" stroked="f">
+              <v:shape w14:anchorId="6653CCA1" id="_x0000_s1033" type="#_x0000_t202" style="position:absolute;left:0;text-align:left;margin-left:289.95pt;margin-top:22.5pt;width:133.1pt;height:25.1pt;z-index:251706368;visibility:visible;mso-wrap-style:square;mso-width-percent:0;mso-height-percent:0;mso-wrap-distance-left:9pt;mso-wrap-distance-top:3.6pt;mso-wrap-distance-right:9pt;mso-wrap-distance-bottom:3.6pt;mso-position-horizontal:absolute;mso-position-horizontal-relative:margin;mso-position-vertical:absolute;mso-position-vertical-relative:text;mso-width-percent:0;mso-height-percent:0;mso-width-relative:margin;mso-height-relative:margin;v-text-anchor:middle" o:gfxdata="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" filled="f" stroked="f">
                 <v:textbox>
                   <w:txbxContent>
                     <w:p>
@@ -5323,30 +5394,27 @@
     </w:p>
     <w:p>
       <w:r>
-        <w:rPr>
-          <w:noProof/>
-        </w:rPr>
         <w:drawing>
-          <wp:anchor distT="0" distB="0" distL="114300" distR="114300" simplePos="0" relativeHeight="251729920" behindDoc="1" locked="0" layoutInCell="1" allowOverlap="1" wp14:anchorId="3D994103" wp14:editId="3B07E43A">
+          <wp:anchor distT="0" distB="0" distL="114300" distR="114300" simplePos="0" relativeHeight="251744256" behindDoc="1" locked="0" layoutInCell="1" allowOverlap="1" wp14:anchorId="0EC3F2AE" wp14:editId="07B2E13B">
             <wp:simplePos x="0" y="0"/>
-            <wp:positionH relativeFrom="column">
-              <wp:posOffset>3720465</wp:posOffset>
+            <wp:positionH relativeFrom="margin">
+              <wp:posOffset>3693226</wp:posOffset>
             </wp:positionH>
             <wp:positionV relativeFrom="paragraph">
-              <wp:posOffset>2750185</wp:posOffset>
+              <wp:posOffset>2670340</wp:posOffset>
             </wp:positionV>
-            <wp:extent cx="1600200" cy="1626361"/>
-            <wp:effectExtent l="0" t="0" r="0" b="0"/>
+            <wp:extent cx="1673860" cy="1769110"/>
+            <wp:effectExtent l="0" t="0" r="2540" b="2540"/>
             <wp:wrapTight wrapText="bothSides">
               <wp:wrapPolygon edited="0">
                 <wp:start x="0" y="0"/>
-                <wp:lineTo x="0" y="21254"/>
-                <wp:lineTo x="21343" y="21254"/>
-                <wp:lineTo x="21343" y="0"/>
+                <wp:lineTo x="0" y="21398"/>
+                <wp:lineTo x="21387" y="21398"/>
+                <wp:lineTo x="21387" y="0"/>
                 <wp:lineTo x="0" y="0"/>
               </wp:wrapPolygon>
             </wp:wrapTight>
-            <wp:docPr id="150160820" name="Imagen 1"/>
+            <wp:docPr id="1021895414" name="Imagen 1"/>
             <wp:cNvGraphicFramePr>
               <a:graphicFrameLocks xmlns:a="http://schemas.openxmlformats.org/drawingml/2006/main" noChangeAspect="1"/>
             </wp:cNvGraphicFramePr>
@@ -5354,7 +5422,7 @@
               <a:graphicData uri="http://schemas.openxmlformats.org/drawingml/2006/picture">
                 <pic:pic xmlns:pic="http://schemas.openxmlformats.org/drawingml/2006/picture">
                   <pic:nvPicPr>
-                    <pic:cNvPr id="150160820" name=""/>
+                    <pic:cNvPr id="1021895414" name=""/>
                     <pic:cNvPicPr/>
                   </pic:nvPicPr>
                   <pic:blipFill>
@@ -5372,69 +5440,7 @@
                   <pic:spPr>
                     <a:xfrm>
                       <a:off x="0" y="0"/>
-                      <a:ext cx="1600200" cy="1626361"/>
-                    </a:xfrm>
-                    <a:prstGeom prst="rect">
-                      <a:avLst/>
-                    </a:prstGeom>
-                  </pic:spPr>
-                </pic:pic>
-              </a:graphicData>
-            </a:graphic>
-          </wp:anchor>
-        </w:drawing>
-      </w:r>
-      <w:r>
-        <w:rPr>
-          <w:noProof/>
-        </w:rPr>
-        <w:drawing>
-          <wp:anchor distT="0" distB="0" distL="114300" distR="114300" simplePos="0" relativeHeight="251728896" behindDoc="1" locked="0" layoutInCell="1" allowOverlap="1" wp14:anchorId="678ED5B3" wp14:editId="7F39B49A">
-            <wp:simplePos x="0" y="0"/>
-            <wp:positionH relativeFrom="margin">
-              <wp:align>center</wp:align>
-            </wp:positionH>
-            <wp:positionV relativeFrom="paragraph">
-              <wp:posOffset>2809875</wp:posOffset>
-            </wp:positionV>
-            <wp:extent cx="1404620" cy="1352550"/>
-            <wp:effectExtent l="0" t="0" r="5080" b="0"/>
-            <wp:wrapTight wrapText="bothSides">
-              <wp:wrapPolygon edited="0">
-                <wp:start x="0" y="0"/>
-                <wp:lineTo x="0" y="21296"/>
-                <wp:lineTo x="21385" y="21296"/>
-                <wp:lineTo x="21385" y="0"/>
-                <wp:lineTo x="0" y="0"/>
-              </wp:wrapPolygon>
-            </wp:wrapTight>
-            <wp:docPr id="2093905749" name="Imagen 1"/>
-            <wp:cNvGraphicFramePr>
-              <a:graphicFrameLocks xmlns:a="http://schemas.openxmlformats.org/drawingml/2006/main" noChangeAspect="1"/>
-            </wp:cNvGraphicFramePr>
-            <a:graphic xmlns:a="http://schemas.openxmlformats.org/drawingml/2006/main">
-              <a:graphicData uri="http://schemas.openxmlformats.org/drawingml/2006/picture">
-                <pic:pic xmlns:pic="http://schemas.openxmlformats.org/drawingml/2006/picture">
-                  <pic:nvPicPr>
-                    <pic:cNvPr id="2093905749" name=""/>
-                    <pic:cNvPicPr/>
-                  </pic:nvPicPr>
-                  <pic:blipFill>
-                    <a:blip r:embed="rId18" cstate="print">
-                      <a:extLst>
-                        <a:ext uri="{28A0092B-C50C-407E-A947-70E740481C1C}">
-                          <a14:useLocalDpi xmlns:a14="http://schemas.microsoft.com/office/drawing/2010/main" val="0"/>
-                        </a:ext>
-                      </a:extLst>
-                    </a:blip>
-                    <a:stretch>
-                      <a:fillRect/>
-                    </a:stretch>
-                  </pic:blipFill>
-                  <pic:spPr>
-                    <a:xfrm>
-                      <a:off x="0" y="0"/>
-                      <a:ext cx="1404620" cy="1352550"/>
+                      <a:ext cx="1673860" cy="1769110"/>
                     </a:xfrm>
                     <a:prstGeom prst="rect">
                       <a:avLst/>
@@ -5453,30 +5459,27 @@
         </w:drawing>
       </w:r>
       <w:r>
-        <w:rPr>
-          <w:noProof/>
-        </w:rPr>
         <w:drawing>
-          <wp:anchor distT="0" distB="0" distL="114300" distR="114300" simplePos="0" relativeHeight="251727872" behindDoc="1" locked="0" layoutInCell="1" allowOverlap="1" wp14:anchorId="5A4050BF" wp14:editId="1B3945DB">
+          <wp:anchor distT="0" distB="0" distL="114300" distR="114300" simplePos="0" relativeHeight="251743232" behindDoc="1" locked="0" layoutInCell="1" allowOverlap="1" wp14:anchorId="447C5AA1" wp14:editId="153C132E">
             <wp:simplePos x="0" y="0"/>
             <wp:positionH relativeFrom="margin">
-              <wp:posOffset>139065</wp:posOffset>
+              <wp:posOffset>1840676</wp:posOffset>
             </wp:positionH>
             <wp:positionV relativeFrom="paragraph">
-              <wp:posOffset>2733040</wp:posOffset>
+              <wp:posOffset>2634467</wp:posOffset>
             </wp:positionV>
-            <wp:extent cx="1515110" cy="1495425"/>
-            <wp:effectExtent l="0" t="0" r="8890" b="9525"/>
+            <wp:extent cx="1663065" cy="1757045"/>
+            <wp:effectExtent l="0" t="0" r="0" b="0"/>
             <wp:wrapTight wrapText="bothSides">
               <wp:wrapPolygon edited="0">
                 <wp:start x="0" y="0"/>
-                <wp:lineTo x="0" y="21462"/>
-                <wp:lineTo x="21455" y="21462"/>
-                <wp:lineTo x="21455" y="0"/>
+                <wp:lineTo x="0" y="21311"/>
+                <wp:lineTo x="21278" y="21311"/>
+                <wp:lineTo x="21278" y="0"/>
                 <wp:lineTo x="0" y="0"/>
               </wp:wrapPolygon>
             </wp:wrapTight>
-            <wp:docPr id="96050261" name="Imagen 1"/>
+            <wp:docPr id="1423834137" name="Imagen 1"/>
             <wp:cNvGraphicFramePr>
               <a:graphicFrameLocks xmlns:a="http://schemas.openxmlformats.org/drawingml/2006/main" noChangeAspect="1"/>
             </wp:cNvGraphicFramePr>
@@ -5484,11 +5487,11 @@
               <a:graphicData uri="http://schemas.openxmlformats.org/drawingml/2006/picture">
                 <pic:pic xmlns:pic="http://schemas.openxmlformats.org/drawingml/2006/picture">
                   <pic:nvPicPr>
-                    <pic:cNvPr id="96050261" name=""/>
+                    <pic:cNvPr id="1423834137" name=""/>
                     <pic:cNvPicPr/>
                   </pic:nvPicPr>
                   <pic:blipFill>
-                    <a:blip r:embed="rId19" cstate="print">
+                    <a:blip r:embed="rId18">
                       <a:extLst>
                         <a:ext uri="{28A0092B-C50C-407E-A947-70E740481C1C}">
                           <a14:useLocalDpi xmlns:a14="http://schemas.microsoft.com/office/drawing/2010/main" val="0"/>
@@ -5502,7 +5505,7 @@
                   <pic:spPr>
                     <a:xfrm>
                       <a:off x="0" y="0"/>
-                      <a:ext cx="1515110" cy="1495425"/>
+                      <a:ext cx="1663065" cy="1757045"/>
                     </a:xfrm>
                     <a:prstGeom prst="rect">
                       <a:avLst/>
@@ -5520,8 +5523,72 @@
           </wp:anchor>
         </w:drawing>
       </w:r>
+      <w:r>
+        <w:drawing>
+          <wp:anchor distT="0" distB="0" distL="114300" distR="114300" simplePos="0" relativeHeight="251742208" behindDoc="1" locked="0" layoutInCell="1" allowOverlap="1" wp14:anchorId="68A47610" wp14:editId="5A37B712">
+            <wp:simplePos x="0" y="0"/>
+            <wp:positionH relativeFrom="margin">
+              <wp:align>left</wp:align>
+            </wp:positionH>
+            <wp:positionV relativeFrom="paragraph">
+              <wp:posOffset>2587337</wp:posOffset>
+            </wp:positionV>
+            <wp:extent cx="1715135" cy="1816735"/>
+            <wp:effectExtent l="0" t="0" r="0" b="0"/>
+            <wp:wrapTight wrapText="bothSides">
+              <wp:wrapPolygon edited="0">
+                <wp:start x="0" y="0"/>
+                <wp:lineTo x="0" y="21290"/>
+                <wp:lineTo x="21352" y="21290"/>
+                <wp:lineTo x="21352" y="0"/>
+                <wp:lineTo x="0" y="0"/>
+              </wp:wrapPolygon>
+            </wp:wrapTight>
+            <wp:docPr id="802290853" name="Imagen 1"/>
+            <wp:cNvGraphicFramePr>
+              <a:graphicFrameLocks xmlns:a="http://schemas.openxmlformats.org/drawingml/2006/main" noChangeAspect="1"/>
+            </wp:cNvGraphicFramePr>
+            <a:graphic xmlns:a="http://schemas.openxmlformats.org/drawingml/2006/main">
+              <a:graphicData uri="http://schemas.openxmlformats.org/drawingml/2006/picture">
+                <pic:pic xmlns:pic="http://schemas.openxmlformats.org/drawingml/2006/picture">
+                  <pic:nvPicPr>
+                    <pic:cNvPr id="802290853" name=""/>
+                    <pic:cNvPicPr/>
+                  </pic:nvPicPr>
+                  <pic:blipFill>
+                    <a:blip r:embed="rId19">
+                      <a:extLst>
+                        <a:ext uri="{28A0092B-C50C-407E-A947-70E740481C1C}">
+                          <a14:useLocalDpi xmlns:a14="http://schemas.microsoft.com/office/drawing/2010/main" val="0"/>
+                        </a:ext>
+                      </a:extLst>
+                    </a:blip>
+                    <a:stretch>
+                      <a:fillRect/>
+                    </a:stretch>
+                  </pic:blipFill>
+                  <pic:spPr>
+                    <a:xfrm>
+                      <a:off x="0" y="0"/>
+                      <a:ext cx="1715135" cy="1816735"/>
+                    </a:xfrm>
+                    <a:prstGeom prst="rect">
+                      <a:avLst/>
+                    </a:prstGeom>
+                  </pic:spPr>
+                </pic:pic>
+              </a:graphicData>
+            </a:graphic>
+            <wp14:sizeRelH relativeFrom="margin">
+              <wp14:pctWidth>0</wp14:pctWidth>
+            </wp14:sizeRelH>
+            <wp14:sizeRelV relativeFrom="margin">
+              <wp14:pctHeight>0</wp14:pctHeight>
+            </wp14:sizeRelV>
+          </wp:anchor>
+        </w:drawing>
+      </w:r>
     </w:p>
-    <w:p/>
     <w:p/>
     <w:p>
       <w:pPr>
@@ -5530,30 +5597,32 @@
         </w:tabs>
       </w:pPr>
       <w:r>
-        <w:rPr>
-          <w:noProof/>
-        </w:rPr>
+        <w:tab/>
+      </w:r>
+    </w:p>
+    <w:p>
+      <w:r>
         <w:drawing>
-          <wp:anchor distT="0" distB="0" distL="114300" distR="114300" simplePos="0" relativeHeight="251730944" behindDoc="1" locked="0" layoutInCell="1" allowOverlap="1" wp14:anchorId="1E226F3F" wp14:editId="31FB1E0A">
+          <wp:anchor distT="0" distB="0" distL="114300" distR="114300" simplePos="0" relativeHeight="251745280" behindDoc="1" locked="0" layoutInCell="1" allowOverlap="1" wp14:anchorId="4A13E858" wp14:editId="0E927603">
             <wp:simplePos x="0" y="0"/>
             <wp:positionH relativeFrom="margin">
-              <wp:posOffset>3514725</wp:posOffset>
+              <wp:align>right</wp:align>
             </wp:positionH>
             <wp:positionV relativeFrom="paragraph">
-              <wp:posOffset>612140</wp:posOffset>
+              <wp:posOffset>496941</wp:posOffset>
             </wp:positionV>
-            <wp:extent cx="1722120" cy="1933575"/>
-            <wp:effectExtent l="0" t="0" r="0" b="9525"/>
+            <wp:extent cx="1774190" cy="2201545"/>
+            <wp:effectExtent l="0" t="0" r="0" b="8255"/>
             <wp:wrapTight wrapText="bothSides">
               <wp:wrapPolygon edited="0">
                 <wp:start x="0" y="0"/>
                 <wp:lineTo x="0" y="21494"/>
-                <wp:lineTo x="21265" y="21494"/>
-                <wp:lineTo x="21265" y="0"/>
+                <wp:lineTo x="21337" y="21494"/>
+                <wp:lineTo x="21337" y="0"/>
                 <wp:lineTo x="0" y="0"/>
               </wp:wrapPolygon>
             </wp:wrapTight>
-            <wp:docPr id="1872687964" name="Imagen 1"/>
+            <wp:docPr id="1677642071" name="Imagen 1"/>
             <wp:cNvGraphicFramePr>
               <a:graphicFrameLocks xmlns:a="http://schemas.openxmlformats.org/drawingml/2006/main" noChangeAspect="1"/>
             </wp:cNvGraphicFramePr>
@@ -5561,7 +5630,7 @@
               <a:graphicData uri="http://schemas.openxmlformats.org/drawingml/2006/picture">
                 <pic:pic xmlns:pic="http://schemas.openxmlformats.org/drawingml/2006/picture">
                   <pic:nvPicPr>
-                    <pic:cNvPr id="1872687964" name=""/>
+                    <pic:cNvPr id="1677642071" name=""/>
                     <pic:cNvPicPr/>
                   </pic:nvPicPr>
                   <pic:blipFill>
@@ -5579,7 +5648,7 @@
                   <pic:spPr>
                     <a:xfrm>
                       <a:off x="0" y="0"/>
-                      <a:ext cx="1722120" cy="1933575"/>
+                      <a:ext cx="1774190" cy="2201545"/>
                     </a:xfrm>
                     <a:prstGeom prst="rect">
                       <a:avLst/>
@@ -5597,34 +5666,15 @@
           </wp:anchor>
         </w:drawing>
       </w:r>
-      <w:r>
-        <w:tab/>
-      </w:r>
     </w:p>
     <w:p/>
     <w:p/>
-    <w:p/>
-    <w:p/>
-    <w:p/>
-    <w:p/>
-    <w:p>
-      <w:pPr>
-        <w:tabs>
-          <w:tab w:val="left" w:pos="7157"/>
-        </w:tabs>
-      </w:pPr>
-    </w:p>
-    <w:p>
-      <w:r>
-        <w:br w:type="page"/>
-      </w:r>
-    </w:p>
     <w:p>
       <w:pPr>
         <w:pStyle w:val="Prrafodelista"/>
         <w:numPr>
           <w:ilvl w:val="0"/>
-          <w:numId w:val="1"/>
+          <w:numId w:val="3"/>
         </w:numPr>
         <w:tabs>
           <w:tab w:val="left" w:pos="7157"/>
@@ -5690,6 +5740,34 @@
       <w:r>
         <w:t xml:space="preserve"> identificado es más pequeño y tiene una forma mucho, más redondeada, lo que encaja con un perfil cancerígeno de Grado 3, mientras que la primera imagen presenta lúmenes más grandes y con aspecto estrellados, por lo que podemos concluir que la primera imagen se corresponde con tejido sano, mientras que la segunda no.</w:t>
       </w:r>
+    </w:p>
+    <w:p>
+      <w:pPr>
+        <w:tabs>
+          <w:tab w:val="left" w:pos="7157"/>
+        </w:tabs>
+        <w:jc w:val="both"/>
+        <w:rPr>
+          <w:noProof/>
+        </w:rPr>
+      </w:pPr>
+      <w:r>
+        <w:t>De hecho, este diagnóstico también podría automatizarse (siempre bajo la supervisión de personal humano al tratarse de aspectos de la salud), pues viendo parámetros como el área del lumen, la excentricidad, el área convexa o la solidez. Esta última puede ser especialmente útil, ya que se trata de la ratio de pixeles en la región delimitada en comparación con los pixeles del área convexa. Un valor de 1 indicaría una forma de circulo perfecto, mientras que valores bajos (como el de la primera imagen, podrían indicar formas estrelladas.</w:t>
+      </w:r>
+      <w:r>
+        <w:rPr>
+          <w:noProof/>
+        </w:rPr>
+        <w:t xml:space="preserve"> </w:t>
+      </w:r>
+    </w:p>
+    <w:p>
+      <w:pPr>
+        <w:tabs>
+          <w:tab w:val="left" w:pos="7157"/>
+        </w:tabs>
+        <w:jc w:val="both"/>
+      </w:pPr>
     </w:p>
     <w:sectPr>
       <w:headerReference w:type="default" r:id="rId21"/>
@@ -5961,6 +6039,95 @@
     </w:lvl>
   </w:abstractNum>
   <w:abstractNum w:abstractNumId="1" w15:restartNumberingAfterBreak="0">
+    <w:nsid w:val="4A875DC0"/>
+    <w:multiLevelType w:val="hybridMultilevel"/>
+    <w:tmpl w:val="8B52331E"/>
+    <w:lvl w:ilvl="0" w:tplc="0C0A0011">
+      <w:start w:val="2"/>
+      <w:numFmt w:val="decimal"/>
+      <w:lvlText w:val="%1)"/>
+      <w:lvlJc w:val="left"/>
+      <w:pPr>
+        <w:ind w:left="720" w:hanging="360"/>
+      </w:pPr>
+      <w:rPr>
+        <w:rFonts w:hint="default"/>
+      </w:rPr>
+    </w:lvl>
+    <w:lvl w:ilvl="1" w:tplc="0C0A0019" w:tentative="1">
+      <w:start w:val="1"/>
+      <w:numFmt w:val="lowerLetter"/>
+      <w:lvlText w:val="%2."/>
+      <w:lvlJc w:val="left"/>
+      <w:pPr>
+        <w:ind w:left="1440" w:hanging="360"/>
+      </w:pPr>
+    </w:lvl>
+    <w:lvl w:ilvl="2" w:tplc="0C0A001B" w:tentative="1">
+      <w:start w:val="1"/>
+      <w:numFmt w:val="lowerRoman"/>
+      <w:lvlText w:val="%3."/>
+      <w:lvlJc w:val="right"/>
+      <w:pPr>
+        <w:ind w:left="2160" w:hanging="180"/>
+      </w:pPr>
+    </w:lvl>
+    <w:lvl w:ilvl="3" w:tplc="0C0A000F" w:tentative="1">
+      <w:start w:val="1"/>
+      <w:numFmt w:val="decimal"/>
+      <w:lvlText w:val="%4."/>
+      <w:lvlJc w:val="left"/>
+      <w:pPr>
+        <w:ind w:left="2880" w:hanging="360"/>
+      </w:pPr>
+    </w:lvl>
+    <w:lvl w:ilvl="4" w:tplc="0C0A0019" w:tentative="1">
+      <w:start w:val="1"/>
+      <w:numFmt w:val="lowerLetter"/>
+      <w:lvlText w:val="%5."/>
+      <w:lvlJc w:val="left"/>
+      <w:pPr>
+        <w:ind w:left="3600" w:hanging="360"/>
+      </w:pPr>
+    </w:lvl>
+    <w:lvl w:ilvl="5" w:tplc="0C0A001B" w:tentative="1">
+      <w:start w:val="1"/>
+      <w:numFmt w:val="lowerRoman"/>
+      <w:lvlText w:val="%6."/>
+      <w:lvlJc w:val="right"/>
+      <w:pPr>
+        <w:ind w:left="4320" w:hanging="180"/>
+      </w:pPr>
+    </w:lvl>
+    <w:lvl w:ilvl="6" w:tplc="0C0A000F" w:tentative="1">
+      <w:start w:val="1"/>
+      <w:numFmt w:val="decimal"/>
+      <w:lvlText w:val="%7."/>
+      <w:lvlJc w:val="left"/>
+      <w:pPr>
+        <w:ind w:left="5040" w:hanging="360"/>
+      </w:pPr>
+    </w:lvl>
+    <w:lvl w:ilvl="7" w:tplc="0C0A0019" w:tentative="1">
+      <w:start w:val="1"/>
+      <w:numFmt w:val="lowerLetter"/>
+      <w:lvlText w:val="%8."/>
+      <w:lvlJc w:val="left"/>
+      <w:pPr>
+        <w:ind w:left="5760" w:hanging="360"/>
+      </w:pPr>
+    </w:lvl>
+    <w:lvl w:ilvl="8" w:tplc="0C0A001B" w:tentative="1">
+      <w:start w:val="1"/>
+      <w:numFmt w:val="lowerRoman"/>
+      <w:lvlText w:val="%9."/>
+      <w:lvlJc w:val="right"/>
+      <w:pPr>
+        <w:ind w:left="6480" w:hanging="180"/>
+      </w:pPr>
+    </w:lvl>
+  </w:abstractNum>
+  <w:abstractNum w:abstractNumId="2" w15:restartNumberingAfterBreak="0">
     <w:nsid w:val="4DFC7816"/>
     <w:multiLevelType w:val="hybridMultilevel"/>
     <w:tmpl w:val="83CA5000"/>
@@ -6053,6 +6220,9 @@
     <w:abstractNumId w:val="0"/>
   </w:num>
   <w:num w:numId="2" w16cid:durableId="43220907">
+    <w:abstractNumId w:val="2"/>
+  </w:num>
+  <w:num w:numId="3" w16cid:durableId="1813015126">
     <w:abstractNumId w:val="1"/>
   </w:num>
 </w:numbering>

</xml_diff>